<commit_message>
Adding Rob's comments to Outline
</commit_message>
<xml_diff>
--- a/Outline-for-simulations-manuscript.docx
+++ b/Outline-for-simulations-manuscript.docx
@@ -9,6 +9,8 @@
           <w:b/>
         </w:rPr>
       </w:pPr>
+      <w:bookmarkStart w:id="0" w:name="_GoBack"/>
+      <w:bookmarkEnd w:id="0"/>
       <w:r>
         <w:rPr>
           <w:b/>
@@ -79,29 +81,13 @@
         <w:t xml:space="preserve">: </w:t>
       </w:r>
       <w:r>
-        <w:t xml:space="preserve">Clines are a change in the frequency of alleles, </w:t>
-      </w:r>
-      <w:proofErr w:type="spellStart"/>
-      <w:r>
-        <w:t>phenotpyes</w:t>
-      </w:r>
-      <w:proofErr w:type="spellEnd"/>
-      <w:r>
-        <w:t xml:space="preserve">, or genotypes over some </w:t>
+        <w:t xml:space="preserve">Clines are a change in the frequency of alleles, phenotpyes, or genotypes over some </w:t>
       </w:r>
       <w:r>
         <w:t>spatial extent</w:t>
       </w:r>
       <w:r>
-        <w:t xml:space="preserve"> (Haldane 1948; </w:t>
-      </w:r>
-      <w:proofErr w:type="spellStart"/>
-      <w:r>
-        <w:t>Endler</w:t>
-      </w:r>
-      <w:proofErr w:type="spellEnd"/>
-      <w:r>
-        <w:t xml:space="preserve"> 1977)</w:t>
+        <w:t xml:space="preserve"> (Haldane 1948; Endler 1977)</w:t>
       </w:r>
       <w:r>
         <w:t>.</w:t>
@@ -140,31 +126,7 @@
         </w:rPr>
       </w:pPr>
       <w:r>
-        <w:t>The relative roles of deterministic vs. stochastic processes continues to be of central importance in evolutionary biology (</w:t>
-      </w:r>
-      <w:proofErr w:type="spellStart"/>
-      <w:r>
-        <w:t>Losos</w:t>
-      </w:r>
-      <w:proofErr w:type="spellEnd"/>
-      <w:r>
-        <w:t xml:space="preserve"> 1998; </w:t>
-      </w:r>
-      <w:proofErr w:type="spellStart"/>
-      <w:r>
-        <w:t>Simões</w:t>
-      </w:r>
-      <w:proofErr w:type="spellEnd"/>
-      <w:r>
-        <w:t xml:space="preserve"> 2008; </w:t>
-      </w:r>
-      <w:proofErr w:type="spellStart"/>
-      <w:r>
-        <w:t>Travisiano</w:t>
-      </w:r>
-      <w:proofErr w:type="spellEnd"/>
-      <w:r>
-        <w:t xml:space="preserve"> 1995).</w:t>
+        <w:t>The relative roles of deterministic vs. stochastic processes continues to be of central importance in evolutionary biology (Losos 1998; Simões 2008; Travisiano 1995).</w:t>
       </w:r>
     </w:p>
     <w:p>
@@ -185,7 +147,18 @@
         <w:t>Paragraph 2</w:t>
       </w:r>
       <w:r>
-        <w:t>: Parallel clines are the hallmark of adaptation</w:t>
+        <w:t xml:space="preserve">: Parallel clines are the hallmark of </w:t>
+      </w:r>
+      <w:commentRangeStart w:id="1"/>
+      <w:r>
+        <w:t>adaptation</w:t>
+      </w:r>
+      <w:commentRangeEnd w:id="1"/>
+      <w:r>
+        <w:rPr>
+          <w:rStyle w:val="CommentReference"/>
+        </w:rPr>
+        <w:commentReference w:id="1"/>
       </w:r>
     </w:p>
     <w:p>
@@ -212,23 +185,7 @@
         <w:t>Parallel clines are considered strong evidence for the role of adaptive evolution (</w:t>
       </w:r>
       <w:r>
-        <w:t xml:space="preserve">Stock et al. 2015; </w:t>
-      </w:r>
-      <w:proofErr w:type="spellStart"/>
-      <w:r>
-        <w:t>Samis</w:t>
-      </w:r>
-      <w:proofErr w:type="spellEnd"/>
-      <w:r>
-        <w:t xml:space="preserve"> et al. 2012; Huey 2007; Gilchrist 2001) especially clines in quantitative traits (</w:t>
-      </w:r>
-      <w:proofErr w:type="spellStart"/>
-      <w:r>
-        <w:t>Samis</w:t>
-      </w:r>
-      <w:proofErr w:type="spellEnd"/>
-      <w:r>
-        <w:t xml:space="preserve"> et al. 2012).</w:t>
+        <w:t>Stock et al. 2015; Samis et al. 2012; Huey 2007; Gilchrist 2001) especially clines in quantitative traits (Samis et al. 2012).</w:t>
       </w:r>
     </w:p>
     <w:p>
@@ -243,15 +200,7 @@
         </w:rPr>
       </w:pPr>
       <w:r>
-        <w:t>However, non-adaptive processes such as drift and spatially restricted gene flow (</w:t>
-      </w:r>
-      <w:proofErr w:type="spellStart"/>
-      <w:r>
-        <w:t>Vasemägi</w:t>
-      </w:r>
-      <w:proofErr w:type="spellEnd"/>
-      <w:r>
-        <w:t xml:space="preserve"> 2006), in addition to founder events and unequal sampling from ancestral populations (Keller and Taylor 2009) can generate phenotypic clines. </w:t>
+        <w:t xml:space="preserve">However, non-adaptive processes such as drift and spatially restricted gene flow (Vasemägi 2006), in addition to founder events and unequal sampling from ancestral populations (Keller and Taylor 2009) can generate phenotypic clines. </w:t>
       </w:r>
     </w:p>
     <w:p>
@@ -266,7 +215,21 @@
         </w:rPr>
       </w:pPr>
       <w:r>
-        <w:t>Disentangling the relative importance of stochastic and deterministic forces is essential prior to invoking the role of selection in generating adaptive phenotypic clines.</w:t>
+        <w:t xml:space="preserve">Disentangling the relative importance of stochastic and deterministic forces is essential prior to invoking the role of selection in generating adaptive phenotypic </w:t>
+      </w:r>
+      <w:commentRangeStart w:id="2"/>
+      <w:r>
+        <w:t>clines</w:t>
+      </w:r>
+      <w:commentRangeEnd w:id="2"/>
+      <w:r>
+        <w:rPr>
+          <w:rStyle w:val="CommentReference"/>
+        </w:rPr>
+        <w:commentReference w:id="2"/>
+      </w:r>
+      <w:r>
+        <w:t>.</w:t>
       </w:r>
     </w:p>
     <w:p>
@@ -290,7 +253,18 @@
         <w:t>3</w:t>
       </w:r>
       <w:r>
-        <w:t>: Clines in complex traits (e.g. epistasis) may more readily evolve via neutral processes</w:t>
+        <w:t xml:space="preserve">: Clines in complex traits (e.g. epistasis) may more readily evolve via neutral </w:t>
+      </w:r>
+      <w:commentRangeStart w:id="3"/>
+      <w:r>
+        <w:t>processes</w:t>
+      </w:r>
+      <w:commentRangeEnd w:id="3"/>
+      <w:r>
+        <w:rPr>
+          <w:rStyle w:val="CommentReference"/>
+        </w:rPr>
+        <w:commentReference w:id="3"/>
       </w:r>
     </w:p>
     <w:p>
@@ -361,41 +335,17 @@
       <w:r>
         <w:t xml:space="preserve">Cite loss of S morph in </w:t>
       </w:r>
-      <w:proofErr w:type="spellStart"/>
       <w:r>
         <w:rPr>
           <w:i/>
         </w:rPr>
-        <w:t>Eichhornia</w:t>
-      </w:r>
-      <w:proofErr w:type="spellEnd"/>
-      <w:r>
-        <w:rPr>
-          <w:i/>
-        </w:rPr>
-        <w:t xml:space="preserve"> </w:t>
-      </w:r>
-      <w:r>
-        <w:t xml:space="preserve">as example (e.g. Husband and Barrett </w:t>
-      </w:r>
-      <w:proofErr w:type="spellStart"/>
-      <w:r>
-        <w:t>1992</w:t>
-      </w:r>
-      <w:r>
-        <w:t>a</w:t>
-      </w:r>
-      <w:proofErr w:type="spellEnd"/>
-      <w:r>
-        <w:t xml:space="preserve">; </w:t>
-      </w:r>
-      <w:proofErr w:type="spellStart"/>
-      <w:r>
-        <w:t>1992b</w:t>
-      </w:r>
-      <w:proofErr w:type="spellEnd"/>
-      <w:r>
-        <w:t>; Barrett et al. 1989; Barrett et al. 2009).</w:t>
+        <w:t xml:space="preserve">Eichhornia </w:t>
+      </w:r>
+      <w:r>
+        <w:t>as example (e.g. Husband and Barrett 1992</w:t>
+      </w:r>
+      <w:r>
+        <w:t>a; 1992b; Barrett et al. 1989; Barrett et al. 2009).</w:t>
       </w:r>
     </w:p>
     <w:p>
@@ -421,21 +371,26 @@
           <w:numId w:val="1"/>
         </w:numPr>
         <w:rPr>
-          <w:b/>
-        </w:rPr>
-      </w:pPr>
-      <w:r>
-        <w:rPr>
-          <w:i/>
-        </w:rPr>
-        <w:t>Paragraph 4</w:t>
-      </w:r>
-      <w:r>
-        <w:t xml:space="preserve">: </w:t>
-      </w:r>
-      <w:r>
-        <w:t>Test the extent to which parallel clines in complex two-locus traits can arise via stochastic processes</w:t>
-      </w:r>
+          <w:ins w:id="4" w:author="Rob Ness" w:date="2017-08-17T13:50:00Z"/>
+          <w:b/>
+        </w:rPr>
+      </w:pPr>
+      <w:ins w:id="5" w:author="Rob Ness" w:date="2017-08-17T13:50:00Z">
+        <w:r>
+          <w:rPr>
+            <w:b/>
+          </w:rPr>
+          <w:t xml:space="preserve">Where do we study </w:t>
+        </w:r>
+        <w:proofErr w:type="gramStart"/>
+        <w:r>
+          <w:rPr>
+            <w:b/>
+          </w:rPr>
+          <w:t>clines</w:t>
+        </w:r>
+        <w:proofErr w:type="gramEnd"/>
+      </w:ins>
     </w:p>
     <w:p>
       <w:pPr>
@@ -445,18 +400,43 @@
           <w:numId w:val="1"/>
         </w:numPr>
         <w:rPr>
-          <w:b/>
-        </w:rPr>
-      </w:pPr>
-      <w:r>
-        <w:rPr>
-          <w:u w:val="single"/>
-        </w:rPr>
-        <w:t>Topic</w:t>
-      </w:r>
-      <w:r>
-        <w:t>: The purpose of this paper is to examine under what conditions non-adaptive processes such drift and gene flow can lead to phenotypic clines in traits with complex genetic architectures.</w:t>
-      </w:r>
+          <w:ins w:id="6" w:author="Rob Ness" w:date="2017-08-17T13:52:00Z"/>
+          <w:b/>
+        </w:rPr>
+        <w:pPrChange w:id="7" w:author="Rob Ness" w:date="2017-08-17T13:50:00Z">
+          <w:pPr>
+            <w:pStyle w:val="ListParagraph"/>
+            <w:numPr>
+              <w:numId w:val="1"/>
+            </w:numPr>
+            <w:ind w:left="644" w:hanging="360"/>
+          </w:pPr>
+        </w:pPrChange>
+      </w:pPr>
+      <w:ins w:id="8" w:author="Rob Ness" w:date="2017-08-17T13:50:00Z">
+        <w:r>
+          <w:rPr>
+            <w:b/>
+          </w:rPr>
+          <w:t>Clines are studied latitudinally, altitudinally</w:t>
+        </w:r>
+      </w:ins>
+      <w:ins w:id="9" w:author="Rob Ness" w:date="2017-08-17T13:51:00Z">
+        <w:r>
+          <w:rPr>
+            <w:b/>
+          </w:rPr>
+          <w:t xml:space="preserve"> and across habitat types</w:t>
+        </w:r>
+      </w:ins>
+      <w:ins w:id="10" w:author="Rob Ness" w:date="2017-08-17T13:52:00Z">
+        <w:r>
+          <w:rPr>
+            <w:b/>
+          </w:rPr>
+          <w:t>.</w:t>
+        </w:r>
+      </w:ins>
     </w:p>
     <w:p>
       <w:pPr>
@@ -466,26 +446,51 @@
           <w:numId w:val="1"/>
         </w:numPr>
         <w:rPr>
-          <w:b/>
-        </w:rPr>
-      </w:pPr>
-      <w:r>
-        <w:t xml:space="preserve">Thompson et al. (2016) recently detected </w:t>
-      </w:r>
-      <w:r>
-        <w:t xml:space="preserve">parallel clines in the frequency of hydrogen cyanide (HCN) — an </w:t>
-      </w:r>
-      <w:proofErr w:type="spellStart"/>
-      <w:r>
-        <w:t>antiherbivore</w:t>
-      </w:r>
-      <w:proofErr w:type="spellEnd"/>
-      <w:r>
-        <w:t xml:space="preserve"> defense — </w:t>
-      </w:r>
-      <w:r>
-        <w:t>across independent urbanization events; three out of four sampled cities show decreased HCN with increasing urbanization.</w:t>
-      </w:r>
+          <w:ins w:id="11" w:author="Rob Ness" w:date="2017-08-17T13:51:00Z"/>
+          <w:b/>
+        </w:rPr>
+        <w:pPrChange w:id="12" w:author="Rob Ness" w:date="2017-08-17T13:50:00Z">
+          <w:pPr>
+            <w:pStyle w:val="ListParagraph"/>
+            <w:numPr>
+              <w:numId w:val="1"/>
+            </w:numPr>
+            <w:ind w:left="644" w:hanging="360"/>
+          </w:pPr>
+        </w:pPrChange>
+      </w:pPr>
+      <w:ins w:id="13" w:author="Rob Ness" w:date="2017-08-17T13:52:00Z">
+        <w:r>
+          <w:rPr>
+            <w:b/>
+          </w:rPr>
+          <w:t xml:space="preserve">Clines often occur with demographic correlates – population size, inbreeding, founder events, </w:t>
+        </w:r>
+      </w:ins>
+      <w:ins w:id="14" w:author="Rob Ness" w:date="2017-08-17T13:53:00Z">
+        <w:r>
+          <w:rPr>
+            <w:b/>
+          </w:rPr>
+          <w:t>stability</w:t>
+        </w:r>
+      </w:ins>
+      <w:ins w:id="15" w:author="Rob Ness" w:date="2017-08-17T13:52:00Z">
+        <w:r>
+          <w:rPr>
+            <w:b/>
+          </w:rPr>
+          <w:t>,</w:t>
+        </w:r>
+      </w:ins>
+      <w:ins w:id="16" w:author="Rob Ness" w:date="2017-08-17T13:53:00Z">
+        <w:r>
+          <w:rPr>
+            <w:b/>
+          </w:rPr>
+          <w:t xml:space="preserve"> connectivity. DRIFT</w:t>
+        </w:r>
+      </w:ins>
     </w:p>
     <w:p>
       <w:pPr>
@@ -495,12 +500,95 @@
           <w:numId w:val="1"/>
         </w:numPr>
         <w:rPr>
-          <w:b/>
-        </w:rPr>
-      </w:pPr>
-      <w:r>
-        <w:t xml:space="preserve">HCN is the result of two, independently assorting Mendelian genes and plants require a functional (i.e. dominant) allele at each locus to produce HCN. </w:t>
-      </w:r>
+          <w:ins w:id="17" w:author="Rob Ness" w:date="2017-08-17T13:51:00Z"/>
+          <w:b/>
+        </w:rPr>
+        <w:pPrChange w:id="18" w:author="Rob Ness" w:date="2017-08-17T13:50:00Z">
+          <w:pPr>
+            <w:pStyle w:val="ListParagraph"/>
+            <w:numPr>
+              <w:numId w:val="1"/>
+            </w:numPr>
+            <w:ind w:left="644" w:hanging="360"/>
+          </w:pPr>
+        </w:pPrChange>
+      </w:pPr>
+      <w:ins w:id="19" w:author="Rob Ness" w:date="2017-08-17T13:51:00Z">
+        <w:r>
+          <w:rPr>
+            <w:b/>
+          </w:rPr>
+          <w:t xml:space="preserve">In some </w:t>
+        </w:r>
+        <w:proofErr w:type="gramStart"/>
+        <w:r>
+          <w:rPr>
+            <w:b/>
+          </w:rPr>
+          <w:t>cases</w:t>
+        </w:r>
+        <w:proofErr w:type="gramEnd"/>
+        <w:r>
+          <w:rPr>
+            <w:b/>
+          </w:rPr>
+          <w:t xml:space="preserve"> we can study parallel clines</w:t>
+        </w:r>
+      </w:ins>
+      <w:ins w:id="20" w:author="Rob Ness" w:date="2017-08-17T13:52:00Z">
+        <w:r>
+          <w:rPr>
+            <w:b/>
+          </w:rPr>
+          <w:t>; cities are a great place to study clines - parallelism</w:t>
+        </w:r>
+      </w:ins>
+    </w:p>
+    <w:p>
+      <w:pPr>
+        <w:pStyle w:val="ListParagraph"/>
+        <w:ind w:left="1364"/>
+        <w:rPr>
+          <w:ins w:id="21" w:author="Rob Ness" w:date="2017-08-17T13:50:00Z"/>
+          <w:b/>
+          <w:rPrChange w:id="22" w:author="Rob Ness" w:date="2017-08-17T13:50:00Z">
+            <w:rPr>
+              <w:ins w:id="23" w:author="Rob Ness" w:date="2017-08-17T13:50:00Z"/>
+              <w:i/>
+            </w:rPr>
+          </w:rPrChange>
+        </w:rPr>
+        <w:pPrChange w:id="24" w:author="Rob Ness" w:date="2017-08-17T13:53:00Z">
+          <w:pPr>
+            <w:pStyle w:val="ListParagraph"/>
+            <w:numPr>
+              <w:numId w:val="1"/>
+            </w:numPr>
+            <w:ind w:left="644" w:hanging="360"/>
+          </w:pPr>
+        </w:pPrChange>
+      </w:pPr>
+    </w:p>
+    <w:p>
+      <w:pPr>
+        <w:pStyle w:val="ListParagraph"/>
+        <w:numPr>
+          <w:ilvl w:val="0"/>
+          <w:numId w:val="1"/>
+        </w:numPr>
+        <w:rPr>
+          <w:ins w:id="25" w:author="Rob Ness" w:date="2017-08-17T13:53:00Z"/>
+          <w:b/>
+        </w:rPr>
+      </w:pPr>
+      <w:ins w:id="26" w:author="Rob Ness" w:date="2017-08-17T13:53:00Z">
+        <w:r>
+          <w:rPr>
+            <w:b/>
+          </w:rPr>
+          <w:t>Clover</w:t>
+        </w:r>
+      </w:ins>
     </w:p>
     <w:p>
       <w:pPr>
@@ -510,31 +598,99 @@
           <w:numId w:val="1"/>
         </w:numPr>
         <w:rPr>
-          <w:b/>
-        </w:rPr>
-      </w:pPr>
-      <w:r>
-        <w:lastRenderedPageBreak/>
-        <w:t xml:space="preserve">Given that the loss of the dominant gene at either locus results in the loss of HCN, the frequency of HCN in populations </w:t>
-      </w:r>
-      <w:r>
-        <w:t>in more likely to decrease than increase when stochastic forces are the only ones operating</w:t>
-      </w:r>
-      <w:r>
-        <w:t xml:space="preserve"> (</w:t>
-      </w:r>
-      <w:r>
-        <w:rPr>
-          <w:color w:val="FF0000"/>
-        </w:rPr>
-        <w:t>Fig. 1: 3D allele freq. plot</w:t>
-      </w:r>
-      <w:r>
-        <w:t>)</w:t>
-      </w:r>
-      <w:r>
-        <w:t xml:space="preserve">. </w:t>
-      </w:r>
+          <w:ins w:id="27" w:author="Rob Ness" w:date="2017-08-17T13:54:00Z"/>
+          <w:b/>
+        </w:rPr>
+      </w:pPr>
+      <w:ins w:id="28" w:author="Rob Ness" w:date="2017-08-17T13:53:00Z">
+        <w:r>
+          <w:rPr>
+            <w:b/>
+          </w:rPr>
+          <w:t>Classic cline system</w:t>
+        </w:r>
+      </w:ins>
+      <w:ins w:id="29" w:author="Rob Ness" w:date="2017-08-17T13:54:00Z">
+        <w:r>
+          <w:rPr>
+            <w:b/>
+          </w:rPr>
+          <w:t xml:space="preserve"> </w:t>
+        </w:r>
+      </w:ins>
+    </w:p>
+    <w:p>
+      <w:pPr>
+        <w:pStyle w:val="ListParagraph"/>
+        <w:numPr>
+          <w:ilvl w:val="1"/>
+          <w:numId w:val="1"/>
+        </w:numPr>
+        <w:rPr>
+          <w:ins w:id="30" w:author="Rob Ness" w:date="2017-08-17T13:54:00Z"/>
+          <w:b/>
+        </w:rPr>
+      </w:pPr>
+      <w:ins w:id="31" w:author="Rob Ness" w:date="2017-08-17T13:54:00Z">
+        <w:r>
+          <w:rPr>
+            <w:b/>
+          </w:rPr>
+          <w:t>Genetics of cyn</w:t>
+        </w:r>
+      </w:ins>
+    </w:p>
+    <w:p>
+      <w:pPr>
+        <w:pStyle w:val="ListParagraph"/>
+        <w:numPr>
+          <w:ilvl w:val="1"/>
+          <w:numId w:val="1"/>
+        </w:numPr>
+        <w:rPr>
+          <w:ins w:id="32" w:author="Rob Ness" w:date="2017-08-17T13:54:00Z"/>
+          <w:b/>
+          <w:rPrChange w:id="33" w:author="Rob Ness" w:date="2017-08-17T13:54:00Z">
+            <w:rPr>
+              <w:ins w:id="34" w:author="Rob Ness" w:date="2017-08-17T13:54:00Z"/>
+            </w:rPr>
+          </w:rPrChange>
+        </w:rPr>
+        <w:pPrChange w:id="35" w:author="Rob Ness" w:date="2017-08-17T13:54:00Z">
+          <w:pPr>
+            <w:pStyle w:val="ListParagraph"/>
+            <w:numPr>
+              <w:numId w:val="1"/>
+            </w:numPr>
+            <w:ind w:left="644" w:hanging="360"/>
+          </w:pPr>
+        </w:pPrChange>
+      </w:pPr>
+      <w:ins w:id="36" w:author="Rob Ness" w:date="2017-08-17T13:53:00Z">
+        <w:r>
+          <w:rPr>
+            <w:b/>
+          </w:rPr>
+          <w:t>Lat,</w:t>
+        </w:r>
+      </w:ins>
+      <w:ins w:id="37" w:author="Rob Ness" w:date="2017-08-17T13:54:00Z">
+        <w:r>
+          <w:rPr>
+            <w:b/>
+          </w:rPr>
+          <w:t xml:space="preserve"> alt, </w:t>
+        </w:r>
+        <w:r>
+          <w:rPr>
+            <w:b/>
+            <w:rPrChange w:id="38" w:author="Rob Ness" w:date="2017-08-17T13:54:00Z">
+              <w:rPr/>
+            </w:rPrChange>
+          </w:rPr>
+          <w:t>Urban - parallel</w:t>
+        </w:r>
+      </w:ins>
     </w:p>
     <w:p>
       <w:pPr>
@@ -551,10 +707,14 @@
         <w:rPr>
           <w:i/>
         </w:rPr>
-        <w:t>Paragraph 5</w:t>
-      </w:r>
-      <w:r>
-        <w:t>: Research questions</w:t>
+        <w:lastRenderedPageBreak/>
+        <w:t>Paragraph 4</w:t>
+      </w:r>
+      <w:r>
+        <w:t xml:space="preserve">: </w:t>
+      </w:r>
+      <w:r>
+        <w:t>Test the extent to which parallel clines in complex two-locus traits can arise via stochastic processes</w:t>
       </w:r>
     </w:p>
     <w:p>
@@ -569,6 +729,128 @@
         </w:rPr>
       </w:pPr>
       <w:r>
+        <w:rPr>
+          <w:u w:val="single"/>
+        </w:rPr>
+        <w:t>Topic</w:t>
+      </w:r>
+      <w:r>
+        <w:t>: The purpose of this paper is to examine under what conditions non-adaptive processes such drift and gene flow can lead to phenotypic clines in traits with complex genetic architectures.</w:t>
+      </w:r>
+    </w:p>
+    <w:p>
+      <w:pPr>
+        <w:pStyle w:val="ListParagraph"/>
+        <w:numPr>
+          <w:ilvl w:val="1"/>
+          <w:numId w:val="1"/>
+        </w:numPr>
+        <w:rPr>
+          <w:b/>
+        </w:rPr>
+      </w:pPr>
+      <w:commentRangeStart w:id="39"/>
+      <w:r>
+        <w:t>Thompson</w:t>
+      </w:r>
+      <w:commentRangeEnd w:id="39"/>
+      <w:r>
+        <w:rPr>
+          <w:rStyle w:val="CommentReference"/>
+        </w:rPr>
+        <w:commentReference w:id="39"/>
+      </w:r>
+      <w:r>
+        <w:t xml:space="preserve"> et al. (2016) recently detected </w:t>
+      </w:r>
+      <w:r>
+        <w:t xml:space="preserve">parallel clines in the frequency of hydrogen cyanide (HCN) — an antiherbivore defense — </w:t>
+      </w:r>
+      <w:r>
+        <w:t>across independent urbanization events; three out of four sampled cities show decreased HCN with increasing urbanization.</w:t>
+      </w:r>
+    </w:p>
+    <w:p>
+      <w:pPr>
+        <w:pStyle w:val="ListParagraph"/>
+        <w:numPr>
+          <w:ilvl w:val="1"/>
+          <w:numId w:val="1"/>
+        </w:numPr>
+        <w:rPr>
+          <w:b/>
+        </w:rPr>
+      </w:pPr>
+      <w:r>
+        <w:t xml:space="preserve">HCN is the result of two, independently assorting Mendelian genes and plants require a functional (i.e. dominant) allele at each locus to produce HCN. </w:t>
+      </w:r>
+    </w:p>
+    <w:p>
+      <w:pPr>
+        <w:pStyle w:val="ListParagraph"/>
+        <w:numPr>
+          <w:ilvl w:val="1"/>
+          <w:numId w:val="1"/>
+        </w:numPr>
+        <w:rPr>
+          <w:b/>
+        </w:rPr>
+      </w:pPr>
+      <w:r>
+        <w:t xml:space="preserve">Given that the loss of the dominant gene at either locus results in the loss of HCN, the frequency of HCN in populations </w:t>
+      </w:r>
+      <w:r>
+        <w:t>in more likely to decrease than increase when stochastic forces are the only ones operating</w:t>
+      </w:r>
+      <w:r>
+        <w:t xml:space="preserve"> (</w:t>
+      </w:r>
+      <w:r>
+        <w:rPr>
+          <w:color w:val="FF0000"/>
+        </w:rPr>
+        <w:t>Fig. 1: 3D allele freq. plot</w:t>
+      </w:r>
+      <w:r>
+        <w:t>)</w:t>
+      </w:r>
+      <w:r>
+        <w:t xml:space="preserve">. </w:t>
+      </w:r>
+    </w:p>
+    <w:p>
+      <w:pPr>
+        <w:pStyle w:val="ListParagraph"/>
+        <w:numPr>
+          <w:ilvl w:val="0"/>
+          <w:numId w:val="1"/>
+        </w:numPr>
+        <w:rPr>
+          <w:b/>
+        </w:rPr>
+      </w:pPr>
+      <w:r>
+        <w:rPr>
+          <w:i/>
+        </w:rPr>
+        <w:t>Paragraph 5</w:t>
+      </w:r>
+      <w:r>
+        <w:t>: Research questions</w:t>
+      </w:r>
+    </w:p>
+    <w:p>
+      <w:pPr>
+        <w:pStyle w:val="ListParagraph"/>
+        <w:numPr>
+          <w:ilvl w:val="1"/>
+          <w:numId w:val="1"/>
+        </w:numPr>
+        <w:rPr>
+          <w:b/>
+        </w:rPr>
+      </w:pPr>
+      <w:r>
         <w:t>In this paper, we seek to address the following specific questions:</w:t>
       </w:r>
     </w:p>
@@ -644,25 +926,18 @@
         </w:rPr>
       </w:pPr>
       <w:r>
-        <w:t xml:space="preserve">We then parametrize the simulations using estimates of contemporary migration rates and Ne obtained from </w:t>
-      </w:r>
-      <w:proofErr w:type="spellStart"/>
-      <w:r>
-        <w:t>macrosats</w:t>
-      </w:r>
-      <w:proofErr w:type="spellEnd"/>
-      <w:r>
-        <w:t xml:space="preserve"> to infer the likelihood that observed clines in HCN are the result of stochastic vs. deterministic processes. </w:t>
-      </w:r>
-    </w:p>
-    <w:p>
-      <w:pPr>
-        <w:rPr>
-          <w:b/>
-        </w:rPr>
-      </w:pPr>
-    </w:p>
-    <w:p>
+        <w:t xml:space="preserve">We then parametrize the simulations using estimates of contemporary migration rates and Ne obtained from macrosats to infer the likelihood that observed clines in HCN are the result of stochastic vs. deterministic processes. </w:t>
+      </w:r>
+    </w:p>
+    <w:p>
+      <w:pPr>
+        <w:rPr>
+          <w:b/>
+        </w:rPr>
+      </w:pPr>
+    </w:p>
+    <w:p>
+      <w:commentRangeStart w:id="40"/>
       <w:r>
         <w:rPr>
           <w:i/>
@@ -727,15 +1002,7 @@
         </w:rPr>
       </w:pPr>
       <w:r>
-        <w:t xml:space="preserve">Cities are often associated with changes in the biotic and abiotic environments (Johnson et al. 2015; </w:t>
-      </w:r>
-      <w:proofErr w:type="spellStart"/>
-      <w:r>
-        <w:t>Donihue</w:t>
-      </w:r>
-      <w:proofErr w:type="spellEnd"/>
-      <w:r>
-        <w:t xml:space="preserve"> and Lambert 2014). Consequently, many species have responded (in some cases adaptively) to these changes.</w:t>
+        <w:t>Cities are often associated with changes in the biotic and abiotic environments (Johnson et al. 2015; Donihue and Lambert 2014). Consequently, many species have responded (in some cases adaptively) to these changes.</w:t>
       </w:r>
     </w:p>
     <w:p>
@@ -756,13 +1023,20 @@
         <w:t xml:space="preserve"> </w:t>
       </w:r>
     </w:p>
-    <w:p>
-      <w:pPr>
-        <w:pStyle w:val="ListParagraph"/>
-        <w:rPr>
-          <w:b/>
-        </w:rPr>
-      </w:pPr>
+    <w:commentRangeEnd w:id="40"/>
+    <w:p>
+      <w:pPr>
+        <w:pStyle w:val="ListParagraph"/>
+        <w:rPr>
+          <w:b/>
+        </w:rPr>
+      </w:pPr>
+      <w:r>
+        <w:rPr>
+          <w:rStyle w:val="CommentReference"/>
+        </w:rPr>
+        <w:commentReference w:id="40"/>
+      </w:r>
     </w:p>
     <w:p/>
     <w:p>
@@ -930,6 +1204,7 @@
           <w:b/>
         </w:rPr>
       </w:pPr>
+      <w:commentRangeStart w:id="41"/>
       <w:r>
         <w:rPr>
           <w:i/>
@@ -955,6 +1230,7 @@
         <w:t>Logistic population growth</w:t>
       </w:r>
     </w:p>
+    <w:commentRangeEnd w:id="41"/>
     <w:p>
       <w:pPr>
         <w:pStyle w:val="ListParagraph"/>
@@ -968,6 +1244,12 @@
       </w:pPr>
       <w:r>
         <w:rPr>
+          <w:rStyle w:val="CommentReference"/>
+        </w:rPr>
+        <w:commentReference w:id="41"/>
+      </w:r>
+      <w:r>
+        <w:rPr>
           <w:i/>
         </w:rPr>
         <w:t>Paragraph 3</w:t>
@@ -1158,6 +1440,7 @@
           <w:b/>
         </w:rPr>
       </w:pPr>
+      <w:commentRangeStart w:id="42"/>
       <w:r>
         <w:rPr>
           <w:i/>
@@ -1248,11 +1531,9 @@
       <w:r>
         <w:t xml:space="preserve"> across the landscape (</w:t>
       </w:r>
-      <w:proofErr w:type="spellStart"/>
       <w:r>
         <w:t>Alleaume-Benharira</w:t>
       </w:r>
-      <w:proofErr w:type="spellEnd"/>
       <w:r>
         <w:t xml:space="preserve"> 2006)</w:t>
       </w:r>
@@ -1293,7 +1574,17 @@
         <w:t>Ne</w:t>
       </w:r>
       <w:r>
-        <w:t xml:space="preserve">, calculated as the harmonic mean of census population sizes over time (Wright 1938, </w:t>
+        <w:t xml:space="preserve">, calculated as the harmonic mean of census </w:t>
+      </w:r>
+      <w:commentRangeEnd w:id="42"/>
+      <w:r>
+        <w:rPr>
+          <w:rStyle w:val="CommentReference"/>
+        </w:rPr>
+        <w:commentReference w:id="42"/>
+      </w:r>
+      <w:r>
+        <w:t xml:space="preserve">population sizes over time (Wright 1938, </w:t>
       </w:r>
       <w:r>
         <w:rPr>
@@ -1659,15 +1950,7 @@
         </w:rPr>
       </w:pPr>
       <w:r>
-        <w:t xml:space="preserve">Under </w:t>
-      </w:r>
-      <w:proofErr w:type="spellStart"/>
-      <w:r>
-        <w:t>panmixia</w:t>
-      </w:r>
-      <w:proofErr w:type="spellEnd"/>
-      <w:r>
-        <w:t>, how strong does selection have to be to generate phenotypic clines? (</w:t>
+        <w:t>Under panmixia, how strong does selection have to be to generate phenotypic clines? (</w:t>
       </w:r>
       <w:r>
         <w:rPr>
@@ -1841,12 +2124,77 @@
           <w:ilvl w:val="0"/>
           <w:numId w:val="3"/>
         </w:numPr>
-      </w:pPr>
-      <w:r>
-        <w:t xml:space="preserve">Present key results that mirror the cases identified in the methods section. </w:t>
-      </w:r>
-      <w:bookmarkStart w:id="0" w:name="_GoBack"/>
-      <w:bookmarkEnd w:id="0"/>
+        <w:rPr>
+          <w:ins w:id="43" w:author="Rob Ness" w:date="2017-08-17T11:16:00Z"/>
+        </w:rPr>
+      </w:pPr>
+      <w:r>
+        <w:t xml:space="preserve">Present key results that mirror the cases identified in the methods </w:t>
+      </w:r>
+      <w:commentRangeStart w:id="44"/>
+      <w:r>
+        <w:t>section</w:t>
+      </w:r>
+      <w:commentRangeEnd w:id="44"/>
+      <w:r>
+        <w:rPr>
+          <w:rStyle w:val="CommentReference"/>
+        </w:rPr>
+        <w:commentReference w:id="44"/>
+      </w:r>
+      <w:r>
+        <w:t xml:space="preserve">. </w:t>
+      </w:r>
+    </w:p>
+    <w:p>
+      <w:pPr>
+        <w:rPr>
+          <w:ins w:id="45" w:author="Rob Ness" w:date="2017-08-17T11:16:00Z"/>
+        </w:rPr>
+        <w:pPrChange w:id="46" w:author="Rob Ness" w:date="2017-08-17T11:16:00Z">
+          <w:pPr>
+            <w:pStyle w:val="ListParagraph"/>
+            <w:numPr>
+              <w:numId w:val="3"/>
+            </w:numPr>
+            <w:ind w:hanging="360"/>
+          </w:pPr>
+        </w:pPrChange>
+      </w:pPr>
+    </w:p>
+    <w:p>
+      <w:pPr>
+        <w:rPr>
+          <w:ins w:id="47" w:author="Rob Ness" w:date="2017-08-17T11:16:00Z"/>
+        </w:rPr>
+        <w:pPrChange w:id="48" w:author="Rob Ness" w:date="2017-08-17T11:16:00Z">
+          <w:pPr>
+            <w:pStyle w:val="ListParagraph"/>
+            <w:numPr>
+              <w:numId w:val="3"/>
+            </w:numPr>
+            <w:ind w:hanging="360"/>
+          </w:pPr>
+        </w:pPrChange>
+      </w:pPr>
+    </w:p>
+    <w:p>
+      <w:pPr>
+        <w:pPrChange w:id="49" w:author="Rob Ness" w:date="2017-08-17T11:16:00Z">
+          <w:pPr>
+            <w:pStyle w:val="ListParagraph"/>
+            <w:numPr>
+              <w:numId w:val="3"/>
+            </w:numPr>
+            <w:ind w:hanging="360"/>
+          </w:pPr>
+        </w:pPrChange>
+      </w:pPr>
+      <w:ins w:id="50" w:author="Rob Ness" w:date="2017-08-17T11:16:00Z">
+        <w:r>
+          <w:t>Discussion as it relates to cities</w:t>
+        </w:r>
+      </w:ins>
     </w:p>
     <w:sectPr>
       <w:pgSz w:w="12240" w:h="15840"/>
@@ -1858,9 +2206,417 @@
 </w:document>
 </file>
 
+<file path=word/comments.xml><?xml version="1.0" encoding="utf-8"?>
+<w:comments xmlns:wpc="http://schemas.microsoft.com/office/word/2010/wordprocessingCanvas" xmlns:mo="http://schemas.microsoft.com/office/mac/office/2008/main" xmlns:mc="http://schemas.openxmlformats.org/markup-compatibility/2006" xmlns:mv="urn:schemas-microsoft-com:mac:vml" xmlns:o="urn:schemas-microsoft-com:office:office" xmlns:r="http://schemas.openxmlformats.org/officeDocument/2006/relationships" xmlns:m="http://schemas.openxmlformats.org/officeDocument/2006/math" xmlns:v="urn:schemas-microsoft-com:vml" xmlns:wp14="http://schemas.microsoft.com/office/word/2010/wordprocessingDrawing" xmlns:wp="http://schemas.openxmlformats.org/drawingml/2006/wordprocessingDrawing" xmlns:w10="urn:schemas-microsoft-com:office:word" xmlns:w="http://schemas.openxmlformats.org/wordprocessingml/2006/main" xmlns:w14="http://schemas.microsoft.com/office/word/2010/wordml" xmlns:w15="http://schemas.microsoft.com/office/word/2012/wordml" xmlns:wpg="http://schemas.microsoft.com/office/word/2010/wordprocessingGroup" xmlns:wpi="http://schemas.microsoft.com/office/word/2010/wordprocessingInk" xmlns:wne="http://schemas.microsoft.com/office/word/2006/wordml" xmlns:wps="http://schemas.microsoft.com/office/word/2010/wordprocessingShape" mc:Ignorable="w14 w15 wp14">
+  <w:comment w:id="1" w:author="Rob Ness" w:date="2017-08-17T10:11:00Z" w:initials="RN">
+    <w:p>
+      <w:pPr>
+        <w:pStyle w:val="CommentText"/>
+      </w:pPr>
+      <w:r>
+        <w:rPr>
+          <w:rStyle w:val="CommentReference"/>
+        </w:rPr>
+        <w:annotationRef/>
+      </w:r>
+      <w:r>
+        <w:t>CONTRAST parallel and single clines</w:t>
+      </w:r>
+    </w:p>
+  </w:comment>
+  <w:comment w:id="2" w:author="Rob Ness" w:date="2017-08-17T10:17:00Z" w:initials="RN">
+    <w:p>
+      <w:pPr>
+        <w:pStyle w:val="CommentText"/>
+      </w:pPr>
+      <w:r>
+        <w:rPr>
+          <w:rStyle w:val="CommentReference"/>
+        </w:rPr>
+        <w:annotationRef/>
+      </w:r>
+      <w:r>
+        <w:t>Colautti and Lao</w:t>
+      </w:r>
+    </w:p>
+  </w:comment>
+  <w:comment w:id="3" w:author="Rob Ness" w:date="2017-08-17T11:00:00Z" w:initials="RN">
+    <w:p>
+      <w:pPr>
+        <w:pStyle w:val="CommentText"/>
+      </w:pPr>
+      <w:r>
+        <w:rPr>
+          <w:rStyle w:val="CommentReference"/>
+        </w:rPr>
+        <w:annotationRef/>
+      </w:r>
+      <w:r>
+        <w:t>Is inbreeding and the consequent loss of heterozygosity also likely to result in parallel clines?</w:t>
+      </w:r>
+    </w:p>
+  </w:comment>
+  <w:comment w:id="39" w:author="Rob Ness" w:date="2017-08-17T11:01:00Z" w:initials="RN">
+    <w:p>
+      <w:pPr>
+        <w:pStyle w:val="CommentText"/>
+      </w:pPr>
+      <w:r>
+        <w:rPr>
+          <w:rStyle w:val="CommentReference"/>
+        </w:rPr>
+        <w:annotationRef/>
+      </w:r>
+      <w:r>
+        <w:t>I think the history of clines in clover is also very relevant</w:t>
+      </w:r>
+    </w:p>
+  </w:comment>
+  <w:comment w:id="40" w:author="Rob Ness" w:date="2017-08-17T11:02:00Z" w:initials="RN">
+    <w:p>
+      <w:pPr>
+        <w:pStyle w:val="CommentText"/>
+      </w:pPr>
+      <w:r>
+        <w:rPr>
+          <w:rStyle w:val="CommentReference"/>
+        </w:rPr>
+        <w:annotationRef/>
+      </w:r>
+      <w:r>
+        <w:t xml:space="preserve">Unlike continent-wide clines cities are replicated and therefore parallel traits are considered clear evidence. </w:t>
+      </w:r>
+    </w:p>
+    <w:p>
+      <w:pPr>
+        <w:pStyle w:val="CommentText"/>
+      </w:pPr>
+    </w:p>
+    <w:p>
+      <w:pPr>
+        <w:pStyle w:val="CommentText"/>
+      </w:pPr>
+      <w:r>
+        <w:t xml:space="preserve">I think we set up clover as a classic system for clines. Urban rural comparisons are a great place for testing ideas about repeated/parallel clines because they </w:t>
+      </w:r>
+      <w:r>
+        <w:rPr>
+          <w:i/>
+        </w:rPr>
+        <w:t>are</w:t>
+      </w:r>
+      <w:r>
+        <w:t xml:space="preserve"> repeated.</w:t>
+      </w:r>
+      <w:r>
+        <w:t xml:space="preserve"> </w:t>
+      </w:r>
+      <w:proofErr w:type="gramStart"/>
+      <w:r>
+        <w:t>Also</w:t>
+      </w:r>
+      <w:proofErr w:type="gramEnd"/>
+      <w:r>
+        <w:t xml:space="preserve"> we need citations that demonstrate that cities are likely to experience altered drift/migration and selection </w:t>
+      </w:r>
+    </w:p>
+    <w:p>
+      <w:pPr>
+        <w:pStyle w:val="CommentText"/>
+      </w:pPr>
+    </w:p>
+    <w:p>
+      <w:pPr>
+        <w:pStyle w:val="CommentText"/>
+      </w:pPr>
+      <w:r>
+        <w:t xml:space="preserve">In </w:t>
+      </w:r>
+      <w:proofErr w:type="gramStart"/>
+      <w:r>
+        <w:t>general</w:t>
+      </w:r>
+      <w:proofErr w:type="gramEnd"/>
+      <w:r>
+        <w:t xml:space="preserve"> pointing out that this theory is relevant to when drift varies along the cline (ie smaller pops or inbreeding or founding events etc)</w:t>
+      </w:r>
+    </w:p>
+    <w:p>
+      <w:pPr>
+        <w:pStyle w:val="CommentText"/>
+      </w:pPr>
+    </w:p>
+    <w:p>
+      <w:pPr>
+        <w:pStyle w:val="CommentText"/>
+      </w:pPr>
+      <w:r>
+        <w:t xml:space="preserve"> Clover is also a great system becayse of the rich history of studying clines. </w:t>
+      </w:r>
+    </w:p>
+    <w:p>
+      <w:pPr>
+        <w:pStyle w:val="CommentText"/>
+      </w:pPr>
+    </w:p>
+    <w:p>
+      <w:pPr>
+        <w:pStyle w:val="CommentText"/>
+      </w:pPr>
+      <w:r>
+        <w:t xml:space="preserve">We can also be explicit and say, although the result of our simulations </w:t>
+      </w:r>
+      <w:proofErr w:type="gramStart"/>
+      <w:r>
+        <w:t>demonstrate</w:t>
+      </w:r>
+      <w:proofErr w:type="gramEnd"/>
+      <w:r>
+        <w:t xml:space="preserve"> a general principle about how clines can form through drift we are applying the idea tp a specific biological example …</w:t>
+      </w:r>
+    </w:p>
+  </w:comment>
+  <w:comment w:id="41" w:author="Rob Ness" w:date="2017-08-17T11:07:00Z" w:initials="RN">
+    <w:p>
+      <w:pPr>
+        <w:pStyle w:val="CommentText"/>
+      </w:pPr>
+      <w:r>
+        <w:rPr>
+          <w:rStyle w:val="CommentReference"/>
+        </w:rPr>
+        <w:annotationRef/>
+      </w:r>
+      <w:r>
+        <w:t>I doubt this requires a full paragraph</w:t>
+      </w:r>
+    </w:p>
+  </w:comment>
+  <w:comment w:id="42" w:author="Rob Ness" w:date="2017-08-17T11:07:00Z" w:initials="RN">
+    <w:p>
+      <w:pPr>
+        <w:pStyle w:val="CommentText"/>
+      </w:pPr>
+      <w:r>
+        <w:rPr>
+          <w:rStyle w:val="CommentReference"/>
+        </w:rPr>
+        <w:annotationRef/>
+      </w:r>
+      <w:r>
+        <w:t xml:space="preserve">This should come earlier </w:t>
+      </w:r>
+    </w:p>
+    <w:p>
+      <w:pPr>
+        <w:pStyle w:val="CommentText"/>
+      </w:pPr>
+    </w:p>
+    <w:p>
+      <w:pPr>
+        <w:pStyle w:val="CommentText"/>
+      </w:pPr>
+      <w:r>
+        <w:t xml:space="preserve">I think </w:t>
+      </w:r>
+      <w:r>
+        <w:t>we go in this order:</w:t>
+      </w:r>
+    </w:p>
+    <w:p>
+      <w:pPr>
+        <w:pStyle w:val="CommentText"/>
+      </w:pPr>
+    </w:p>
+    <w:p>
+      <w:pPr>
+        <w:pStyle w:val="CommentText"/>
+      </w:pPr>
+      <w:r>
+        <w:t>Basic layout</w:t>
+      </w:r>
+    </w:p>
+    <w:p>
+      <w:pPr>
+        <w:pStyle w:val="CommentText"/>
+      </w:pPr>
+      <w:r>
+        <w:tab/>
+        <w:t>Matrix, colonization, growth</w:t>
+      </w:r>
+    </w:p>
+    <w:p>
+      <w:pPr>
+        <w:pStyle w:val="CommentText"/>
+      </w:pPr>
+      <w:r>
+        <w:t>Alter drift</w:t>
+      </w:r>
+    </w:p>
+    <w:p>
+      <w:pPr>
+        <w:pStyle w:val="CommentText"/>
+      </w:pPr>
+      <w:r>
+        <w:t>Add migration</w:t>
+      </w:r>
+    </w:p>
+    <w:p>
+      <w:pPr>
+        <w:pStyle w:val="CommentText"/>
+      </w:pPr>
+      <w:r>
+        <w:t>Add selection</w:t>
+      </w:r>
+    </w:p>
+  </w:comment>
+  <w:comment w:id="44" w:author="Rob Ness" w:date="2017-08-17T11:11:00Z" w:initials="RN">
+    <w:p>
+      <w:pPr>
+        <w:pStyle w:val="CommentText"/>
+      </w:pPr>
+      <w:r>
+        <w:rPr>
+          <w:rStyle w:val="CommentReference"/>
+        </w:rPr>
+        <w:annotationRef/>
+      </w:r>
+      <w:r>
+        <w:t xml:space="preserve">To make sure we add it in the discussion as a way forward.  - I think clines in phenotypes may be repeated by drift but at the underlying single loci should match drift expectations if drift is the culprit – I think this principle if noticed could be a crucial test in the future of interpreting phenotypic clines. </w:t>
+      </w:r>
+    </w:p>
+  </w:comment>
+</w:comments>
+</file>
+
+<file path=word/commentsExtended.xml><?xml version="1.0" encoding="utf-8"?>
+<w15:commentsEx xmlns:wpc="http://schemas.microsoft.com/office/word/2010/wordprocessingCanvas" xmlns:mo="http://schemas.microsoft.com/office/mac/office/2008/main" xmlns:mc="http://schemas.openxmlformats.org/markup-compatibility/2006" xmlns:mv="urn:schemas-microsoft-com:mac:vml" xmlns:o="urn:schemas-microsoft-com:office:office" xmlns:r="http://schemas.openxmlformats.org/officeDocument/2006/relationships" xmlns:m="http://schemas.openxmlformats.org/officeDocument/2006/math" xmlns:v="urn:schemas-microsoft-com:vml" xmlns:wp14="http://schemas.microsoft.com/office/word/2010/wordprocessingDrawing" xmlns:wp="http://schemas.openxmlformats.org/drawingml/2006/wordprocessingDrawing" xmlns:w10="urn:schemas-microsoft-com:office:word" xmlns:w="http://schemas.openxmlformats.org/wordprocessingml/2006/main" xmlns:w14="http://schemas.microsoft.com/office/word/2010/wordml" xmlns:w15="http://schemas.microsoft.com/office/word/2012/wordml" xmlns:wpg="http://schemas.microsoft.com/office/word/2010/wordprocessingGroup" xmlns:wpi="http://schemas.microsoft.com/office/word/2010/wordprocessingInk" xmlns:wne="http://schemas.microsoft.com/office/word/2006/wordml" xmlns:wps="http://schemas.microsoft.com/office/word/2010/wordprocessingShape" mc:Ignorable="w14 w15 wp14">
+  <w15:commentEx w15:paraId="191E15D3" w15:done="0"/>
+  <w15:commentEx w15:paraId="3CC43F8E" w15:done="0"/>
+  <w15:commentEx w15:paraId="74114DF5" w15:done="0"/>
+  <w15:commentEx w15:paraId="505EE736" w15:done="0"/>
+  <w15:commentEx w15:paraId="0E221BD3" w15:done="0"/>
+  <w15:commentEx w15:paraId="5E822C71" w15:done="0"/>
+  <w15:commentEx w15:paraId="0AA105C1" w15:done="0"/>
+  <w15:commentEx w15:paraId="1AFB5572" w15:done="0"/>
+</w15:commentsEx>
+</file>
+
 <file path=word/numbering.xml><?xml version="1.0" encoding="utf-8"?>
 <w:numbering xmlns:wpc="http://schemas.microsoft.com/office/word/2010/wordprocessingCanvas" xmlns:mo="http://schemas.microsoft.com/office/mac/office/2008/main" xmlns:mc="http://schemas.openxmlformats.org/markup-compatibility/2006" xmlns:mv="urn:schemas-microsoft-com:mac:vml" xmlns:o="urn:schemas-microsoft-com:office:office" xmlns:r="http://schemas.openxmlformats.org/officeDocument/2006/relationships" xmlns:m="http://schemas.openxmlformats.org/officeDocument/2006/math" xmlns:v="urn:schemas-microsoft-com:vml" xmlns:wp14="http://schemas.microsoft.com/office/word/2010/wordprocessingDrawing" xmlns:wp="http://schemas.openxmlformats.org/drawingml/2006/wordprocessingDrawing" xmlns:w10="urn:schemas-microsoft-com:office:word" xmlns:w="http://schemas.openxmlformats.org/wordprocessingml/2006/main" xmlns:w14="http://schemas.microsoft.com/office/word/2010/wordml" xmlns:w15="http://schemas.microsoft.com/office/word/2012/wordml" xmlns:wpg="http://schemas.microsoft.com/office/word/2010/wordprocessingGroup" xmlns:wpi="http://schemas.microsoft.com/office/word/2010/wordprocessingInk" xmlns:wne="http://schemas.microsoft.com/office/word/2006/wordml" xmlns:wps="http://schemas.microsoft.com/office/word/2010/wordprocessingShape" mc:Ignorable="w14 w15 wp14">
   <w:abstractNum w:abstractNumId="0">
+    <w:nsid w:val="297D6E2F"/>
+    <w:multiLevelType w:val="hybridMultilevel"/>
+    <w:tmpl w:val="B6EC2EA8"/>
+    <w:lvl w:ilvl="0" w:tplc="B33C8EE0">
+      <w:numFmt w:val="bullet"/>
+      <w:lvlText w:val="-"/>
+      <w:lvlJc w:val="left"/>
+      <w:pPr>
+        <w:ind w:left="720" w:hanging="360"/>
+      </w:pPr>
+      <w:rPr>
+        <w:rFonts w:ascii="Calibri" w:eastAsiaTheme="minorHAnsi" w:hAnsi="Calibri" w:cstheme="minorBidi" w:hint="default"/>
+      </w:rPr>
+    </w:lvl>
+    <w:lvl w:ilvl="1" w:tplc="04090003" w:tentative="1">
+      <w:start w:val="1"/>
+      <w:numFmt w:val="bullet"/>
+      <w:lvlText w:val="o"/>
+      <w:lvlJc w:val="left"/>
+      <w:pPr>
+        <w:ind w:left="1440" w:hanging="360"/>
+      </w:pPr>
+      <w:rPr>
+        <w:rFonts w:ascii="Courier New" w:hAnsi="Courier New" w:cs="Courier New" w:hint="default"/>
+      </w:rPr>
+    </w:lvl>
+    <w:lvl w:ilvl="2" w:tplc="04090005" w:tentative="1">
+      <w:start w:val="1"/>
+      <w:numFmt w:val="bullet"/>
+      <w:lvlText w:val=""/>
+      <w:lvlJc w:val="left"/>
+      <w:pPr>
+        <w:ind w:left="2160" w:hanging="360"/>
+      </w:pPr>
+      <w:rPr>
+        <w:rFonts w:ascii="Wingdings" w:hAnsi="Wingdings" w:hint="default"/>
+      </w:rPr>
+    </w:lvl>
+    <w:lvl w:ilvl="3" w:tplc="04090001" w:tentative="1">
+      <w:start w:val="1"/>
+      <w:numFmt w:val="bullet"/>
+      <w:lvlText w:val=""/>
+      <w:lvlJc w:val="left"/>
+      <w:pPr>
+        <w:ind w:left="2880" w:hanging="360"/>
+      </w:pPr>
+      <w:rPr>
+        <w:rFonts w:ascii="Symbol" w:hAnsi="Symbol" w:hint="default"/>
+      </w:rPr>
+    </w:lvl>
+    <w:lvl w:ilvl="4" w:tplc="04090003" w:tentative="1">
+      <w:start w:val="1"/>
+      <w:numFmt w:val="bullet"/>
+      <w:lvlText w:val="o"/>
+      <w:lvlJc w:val="left"/>
+      <w:pPr>
+        <w:ind w:left="3600" w:hanging="360"/>
+      </w:pPr>
+      <w:rPr>
+        <w:rFonts w:ascii="Courier New" w:hAnsi="Courier New" w:cs="Courier New" w:hint="default"/>
+      </w:rPr>
+    </w:lvl>
+    <w:lvl w:ilvl="5" w:tplc="04090005" w:tentative="1">
+      <w:start w:val="1"/>
+      <w:numFmt w:val="bullet"/>
+      <w:lvlText w:val=""/>
+      <w:lvlJc w:val="left"/>
+      <w:pPr>
+        <w:ind w:left="4320" w:hanging="360"/>
+      </w:pPr>
+      <w:rPr>
+        <w:rFonts w:ascii="Wingdings" w:hAnsi="Wingdings" w:hint="default"/>
+      </w:rPr>
+    </w:lvl>
+    <w:lvl w:ilvl="6" w:tplc="04090001" w:tentative="1">
+      <w:start w:val="1"/>
+      <w:numFmt w:val="bullet"/>
+      <w:lvlText w:val=""/>
+      <w:lvlJc w:val="left"/>
+      <w:pPr>
+        <w:ind w:left="5040" w:hanging="360"/>
+      </w:pPr>
+      <w:rPr>
+        <w:rFonts w:ascii="Symbol" w:hAnsi="Symbol" w:hint="default"/>
+      </w:rPr>
+    </w:lvl>
+    <w:lvl w:ilvl="7" w:tplc="04090003" w:tentative="1">
+      <w:start w:val="1"/>
+      <w:numFmt w:val="bullet"/>
+      <w:lvlText w:val="o"/>
+      <w:lvlJc w:val="left"/>
+      <w:pPr>
+        <w:ind w:left="5760" w:hanging="360"/>
+      </w:pPr>
+      <w:rPr>
+        <w:rFonts w:ascii="Courier New" w:hAnsi="Courier New" w:cs="Courier New" w:hint="default"/>
+      </w:rPr>
+    </w:lvl>
+    <w:lvl w:ilvl="8" w:tplc="04090005" w:tentative="1">
+      <w:start w:val="1"/>
+      <w:numFmt w:val="bullet"/>
+      <w:lvlText w:val=""/>
+      <w:lvlJc w:val="left"/>
+      <w:pPr>
+        <w:ind w:left="6480" w:hanging="360"/>
+      </w:pPr>
+      <w:rPr>
+        <w:rFonts w:ascii="Wingdings" w:hAnsi="Wingdings" w:hint="default"/>
+      </w:rPr>
+    </w:lvl>
+  </w:abstractNum>
+  <w:abstractNum w:abstractNumId="1">
     <w:nsid w:val="4CDC4901"/>
     <w:multiLevelType w:val="hybridMultilevel"/>
     <w:tmpl w:val="4F888058"/>
@@ -1973,7 +2729,7 @@
       </w:rPr>
     </w:lvl>
   </w:abstractNum>
-  <w:abstractNum w:abstractNumId="1">
+  <w:abstractNum w:abstractNumId="2">
     <w:nsid w:val="5B267A65"/>
     <w:multiLevelType w:val="hybridMultilevel"/>
     <w:tmpl w:val="A7806D52"/>
@@ -2086,7 +2842,7 @@
       </w:rPr>
     </w:lvl>
   </w:abstractNum>
-  <w:abstractNum w:abstractNumId="2">
+  <w:abstractNum w:abstractNumId="3">
     <w:nsid w:val="753D7673"/>
     <w:multiLevelType w:val="hybridMultilevel"/>
     <w:tmpl w:val="D8362C5E"/>
@@ -2096,7 +2852,7 @@
       <w:lvlText w:val=""/>
       <w:lvlJc w:val="left"/>
       <w:pPr>
-        <w:ind w:left="720" w:hanging="360"/>
+        <w:ind w:left="644" w:hanging="360"/>
       </w:pPr>
       <w:rPr>
         <w:rFonts w:ascii="Symbol" w:hAnsi="Symbol" w:hint="default"/>
@@ -2108,7 +2864,7 @@
       <w:lvlText w:val="o"/>
       <w:lvlJc w:val="left"/>
       <w:pPr>
-        <w:ind w:left="1440" w:hanging="360"/>
+        <w:ind w:left="1364" w:hanging="360"/>
       </w:pPr>
       <w:rPr>
         <w:rFonts w:ascii="Courier New" w:hAnsi="Courier New" w:cs="Courier New" w:hint="default"/>
@@ -2120,7 +2876,7 @@
       <w:lvlText w:val="%3."/>
       <w:lvlJc w:val="left"/>
       <w:pPr>
-        <w:ind w:left="2160" w:hanging="360"/>
+        <w:ind w:left="2084" w:hanging="360"/>
       </w:pPr>
       <w:rPr>
         <w:rFonts w:hint="default"/>
@@ -2132,7 +2888,7 @@
       <w:lvlText w:val=""/>
       <w:lvlJc w:val="left"/>
       <w:pPr>
-        <w:ind w:left="2880" w:hanging="360"/>
+        <w:ind w:left="2804" w:hanging="360"/>
       </w:pPr>
       <w:rPr>
         <w:rFonts w:ascii="Symbol" w:hAnsi="Symbol" w:hint="default"/>
@@ -2144,7 +2900,7 @@
       <w:lvlText w:val="o"/>
       <w:lvlJc w:val="left"/>
       <w:pPr>
-        <w:ind w:left="3600" w:hanging="360"/>
+        <w:ind w:left="3524" w:hanging="360"/>
       </w:pPr>
       <w:rPr>
         <w:rFonts w:ascii="Courier New" w:hAnsi="Courier New" w:cs="Courier New" w:hint="default"/>
@@ -2156,7 +2912,7 @@
       <w:lvlText w:val=""/>
       <w:lvlJc w:val="left"/>
       <w:pPr>
-        <w:ind w:left="4320" w:hanging="360"/>
+        <w:ind w:left="4244" w:hanging="360"/>
       </w:pPr>
       <w:rPr>
         <w:rFonts w:ascii="Wingdings" w:hAnsi="Wingdings" w:hint="default"/>
@@ -2168,7 +2924,7 @@
       <w:lvlText w:val=""/>
       <w:lvlJc w:val="left"/>
       <w:pPr>
-        <w:ind w:left="5040" w:hanging="360"/>
+        <w:ind w:left="4964" w:hanging="360"/>
       </w:pPr>
       <w:rPr>
         <w:rFonts w:ascii="Symbol" w:hAnsi="Symbol" w:hint="default"/>
@@ -2180,7 +2936,7 @@
       <w:lvlText w:val="o"/>
       <w:lvlJc w:val="left"/>
       <w:pPr>
-        <w:ind w:left="5760" w:hanging="360"/>
+        <w:ind w:left="5684" w:hanging="360"/>
       </w:pPr>
       <w:rPr>
         <w:rFonts w:ascii="Courier New" w:hAnsi="Courier New" w:cs="Courier New" w:hint="default"/>
@@ -2192,7 +2948,7 @@
       <w:lvlText w:val=""/>
       <w:lvlJc w:val="left"/>
       <w:pPr>
-        <w:ind w:left="6480" w:hanging="360"/>
+        <w:ind w:left="6404" w:hanging="360"/>
       </w:pPr>
       <w:rPr>
         <w:rFonts w:ascii="Wingdings" w:hAnsi="Wingdings" w:hint="default"/>
@@ -2200,15 +2956,26 @@
     </w:lvl>
   </w:abstractNum>
   <w:num w:numId="1">
+    <w:abstractNumId w:val="3"/>
+  </w:num>
+  <w:num w:numId="2">
+    <w:abstractNumId w:val="1"/>
+  </w:num>
+  <w:num w:numId="3">
     <w:abstractNumId w:val="2"/>
   </w:num>
-  <w:num w:numId="2">
+  <w:num w:numId="4">
     <w:abstractNumId w:val="0"/>
   </w:num>
-  <w:num w:numId="3">
-    <w:abstractNumId w:val="1"/>
-  </w:num>
 </w:numbering>
+</file>
+
+<file path=word/people.xml><?xml version="1.0" encoding="utf-8"?>
+<w15:people xmlns:wpc="http://schemas.microsoft.com/office/word/2010/wordprocessingCanvas" xmlns:mo="http://schemas.microsoft.com/office/mac/office/2008/main" xmlns:mc="http://schemas.openxmlformats.org/markup-compatibility/2006" xmlns:mv="urn:schemas-microsoft-com:mac:vml" xmlns:o="urn:schemas-microsoft-com:office:office" xmlns:r="http://schemas.openxmlformats.org/officeDocument/2006/relationships" xmlns:m="http://schemas.openxmlformats.org/officeDocument/2006/math" xmlns:v="urn:schemas-microsoft-com:vml" xmlns:wp14="http://schemas.microsoft.com/office/word/2010/wordprocessingDrawing" xmlns:wp="http://schemas.openxmlformats.org/drawingml/2006/wordprocessingDrawing" xmlns:w10="urn:schemas-microsoft-com:office:word" xmlns:w="http://schemas.openxmlformats.org/wordprocessingml/2006/main" xmlns:w14="http://schemas.microsoft.com/office/word/2010/wordml" xmlns:w15="http://schemas.microsoft.com/office/word/2012/wordml" xmlns:wpg="http://schemas.microsoft.com/office/word/2010/wordprocessingGroup" xmlns:wpi="http://schemas.microsoft.com/office/word/2010/wordprocessingInk" xmlns:wne="http://schemas.microsoft.com/office/word/2006/wordml" xmlns:wps="http://schemas.microsoft.com/office/word/2010/wordprocessingShape" mc:Ignorable="w14 w15 wp14">
+  <w15:person w15:author="Rob Ness">
+    <w15:presenceInfo w15:providerId="None" w15:userId="Rob Ness"/>
+  </w15:person>
+</w15:people>
 </file>
 
 <file path=word/styles.xml><?xml version="1.0" encoding="utf-8"?>
@@ -2653,6 +3420,97 @@
       <w:contextualSpacing/>
     </w:pPr>
   </w:style>
+  <w:style w:type="character" w:styleId="CommentReference">
+    <w:name w:val="annotation reference"/>
+    <w:basedOn w:val="DefaultParagraphFont"/>
+    <w:uiPriority w:val="99"/>
+    <w:semiHidden/>
+    <w:unhideWhenUsed/>
+    <w:rsid w:val="00C3451A"/>
+    <w:rPr>
+      <w:sz w:val="18"/>
+      <w:szCs w:val="18"/>
+    </w:rPr>
+  </w:style>
+  <w:style w:type="paragraph" w:styleId="CommentText">
+    <w:name w:val="annotation text"/>
+    <w:basedOn w:val="Normal"/>
+    <w:link w:val="CommentTextChar"/>
+    <w:uiPriority w:val="99"/>
+    <w:semiHidden/>
+    <w:unhideWhenUsed/>
+    <w:rsid w:val="00C3451A"/>
+  </w:style>
+  <w:style w:type="character" w:customStyle="1" w:styleId="CommentTextChar">
+    <w:name w:val="Comment Text Char"/>
+    <w:basedOn w:val="DefaultParagraphFont"/>
+    <w:link w:val="CommentText"/>
+    <w:uiPriority w:val="99"/>
+    <w:semiHidden/>
+    <w:rsid w:val="00C3451A"/>
+    <w:rPr>
+      <w:lang w:val="en-CA"/>
+    </w:rPr>
+  </w:style>
+  <w:style w:type="paragraph" w:styleId="CommentSubject">
+    <w:name w:val="annotation subject"/>
+    <w:basedOn w:val="CommentText"/>
+    <w:next w:val="CommentText"/>
+    <w:link w:val="CommentSubjectChar"/>
+    <w:uiPriority w:val="99"/>
+    <w:semiHidden/>
+    <w:unhideWhenUsed/>
+    <w:rsid w:val="00C3451A"/>
+    <w:rPr>
+      <w:b/>
+      <w:bCs/>
+      <w:sz w:val="20"/>
+      <w:szCs w:val="20"/>
+    </w:rPr>
+  </w:style>
+  <w:style w:type="character" w:customStyle="1" w:styleId="CommentSubjectChar">
+    <w:name w:val="Comment Subject Char"/>
+    <w:basedOn w:val="CommentTextChar"/>
+    <w:link w:val="CommentSubject"/>
+    <w:uiPriority w:val="99"/>
+    <w:semiHidden/>
+    <w:rsid w:val="00C3451A"/>
+    <w:rPr>
+      <w:b/>
+      <w:bCs/>
+      <w:sz w:val="20"/>
+      <w:szCs w:val="20"/>
+      <w:lang w:val="en-CA"/>
+    </w:rPr>
+  </w:style>
+  <w:style w:type="paragraph" w:styleId="BalloonText">
+    <w:name w:val="Balloon Text"/>
+    <w:basedOn w:val="Normal"/>
+    <w:link w:val="BalloonTextChar"/>
+    <w:uiPriority w:val="99"/>
+    <w:semiHidden/>
+    <w:unhideWhenUsed/>
+    <w:rsid w:val="00C3451A"/>
+    <w:rPr>
+      <w:rFonts w:ascii="Times New Roman" w:hAnsi="Times New Roman" w:cs="Times New Roman"/>
+      <w:sz w:val="18"/>
+      <w:szCs w:val="18"/>
+    </w:rPr>
+  </w:style>
+  <w:style w:type="character" w:customStyle="1" w:styleId="BalloonTextChar">
+    <w:name w:val="Balloon Text Char"/>
+    <w:basedOn w:val="DefaultParagraphFont"/>
+    <w:link w:val="BalloonText"/>
+    <w:uiPriority w:val="99"/>
+    <w:semiHidden/>
+    <w:rsid w:val="00C3451A"/>
+    <w:rPr>
+      <w:rFonts w:ascii="Times New Roman" w:hAnsi="Times New Roman" w:cs="Times New Roman"/>
+      <w:sz w:val="18"/>
+      <w:szCs w:val="18"/>
+      <w:lang w:val="en-CA"/>
+    </w:rPr>
+  </w:style>
 </w:styles>
 </file>
 
@@ -2915,4 +3773,16 @@
     </a:ext>
   </a:extLst>
 </a:theme>
+</file>
+
+<file path=customXml/item1.xml><?xml version="1.0" encoding="utf-8"?>
+<b:Sources xmlns:b="http://schemas.openxmlformats.org/officeDocument/2006/bibliography" xmlns="http://schemas.openxmlformats.org/officeDocument/2006/bibliography" SelectedStyle="/APASixthEditionOfficeOnline.xsl" StyleName="APA"/>
+</file>
+
+<file path=customXml/itemProps1.xml><?xml version="1.0" encoding="utf-8"?>
+<ds:datastoreItem xmlns:ds="http://schemas.openxmlformats.org/officeDocument/2006/customXml" ds:itemID="{FFF0BAC3-24D8-1744-8EFB-8D5E0E30E65D}">
+  <ds:schemaRefs>
+    <ds:schemaRef ds:uri="http://schemas.openxmlformats.org/officeDocument/2006/bibliography"/>
+  </ds:schemaRefs>
+</ds:datastoreItem>
 </file>
</xml_diff>

<commit_message>
Incorporated Rob's comments into outline. Deleted file using old version control format
</commit_message>
<xml_diff>
--- a/Outline-for-simulations-manuscript.docx
+++ b/Outline-for-simulations-manuscript.docx
@@ -147,18 +147,10 @@
         <w:t>Paragraph 2</w:t>
       </w:r>
       <w:r>
-        <w:t xml:space="preserve">: Parallel clines are the hallmark of </w:t>
-      </w:r>
-      <w:commentRangeStart w:id="1"/>
-      <w:r>
-        <w:t>adaptation</w:t>
-      </w:r>
-      <w:commentRangeEnd w:id="1"/>
-      <w:r>
-        <w:rPr>
-          <w:rStyle w:val="CommentReference"/>
-        </w:rPr>
-        <w:commentReference w:id="1"/>
+        <w:t xml:space="preserve">: Parallel clines are the hallmark </w:t>
+      </w:r>
+      <w:r>
+        <w:t>of adaptation: contrast parallel clines vs. single (i.e. unreplicated) clines</w:t>
       </w:r>
     </w:p>
     <w:p>
@@ -215,18 +207,10 @@
         </w:rPr>
       </w:pPr>
       <w:r>
-        <w:t xml:space="preserve">Disentangling the relative importance of stochastic and deterministic forces is essential prior to invoking the role of selection in generating adaptive phenotypic </w:t>
-      </w:r>
-      <w:commentRangeStart w:id="2"/>
-      <w:r>
-        <w:t>clines</w:t>
-      </w:r>
-      <w:commentRangeEnd w:id="2"/>
-      <w:r>
-        <w:rPr>
-          <w:rStyle w:val="CommentReference"/>
-        </w:rPr>
-        <w:commentReference w:id="2"/>
+        <w:t>Disentangling the relative importance of stochastic and deterministic forces is essential prior to invoking the role of selection in generating adaptive phenotypic clines</w:t>
+      </w:r>
+      <w:r>
+        <w:t xml:space="preserve"> (Colautti and Lao 2015)</w:t>
       </w:r>
       <w:r>
         <w:t>.</w:t>
@@ -253,18 +237,10 @@
         <w:t>3</w:t>
       </w:r>
       <w:r>
-        <w:t xml:space="preserve">: Clines in complex traits (e.g. epistasis) may more readily evolve via neutral </w:t>
-      </w:r>
-      <w:commentRangeStart w:id="3"/>
-      <w:r>
-        <w:t>processes</w:t>
-      </w:r>
-      <w:commentRangeEnd w:id="3"/>
-      <w:r>
-        <w:rPr>
-          <w:rStyle w:val="CommentReference"/>
-        </w:rPr>
-        <w:commentReference w:id="3"/>
+        <w:t>: Clines in complex traits (e.g. epistasis) may more readily evolve via neutral processes</w:t>
+      </w:r>
+      <w:r>
+        <w:t>. Other ecological processes may also generate clines (e.g. inbreeding at range margins resulting in loss of heterozygosity)</w:t>
       </w:r>
     </w:p>
     <w:p>
@@ -370,27 +346,19 @@
           <w:ilvl w:val="0"/>
           <w:numId w:val="1"/>
         </w:numPr>
-        <w:rPr>
-          <w:ins w:id="4" w:author="Rob Ness" w:date="2017-08-17T13:50:00Z"/>
-          <w:b/>
-        </w:rPr>
-      </w:pPr>
-      <w:ins w:id="5" w:author="Rob Ness" w:date="2017-08-17T13:50:00Z">
-        <w:r>
-          <w:rPr>
-            <w:b/>
-          </w:rPr>
-          <w:t xml:space="preserve">Where do we study </w:t>
-        </w:r>
-        <w:proofErr w:type="gramStart"/>
-        <w:r>
-          <w:rPr>
-            <w:b/>
-          </w:rPr>
-          <w:t>clines</w:t>
-        </w:r>
-        <w:proofErr w:type="gramEnd"/>
-      </w:ins>
+      </w:pPr>
+      <w:r>
+        <w:rPr>
+          <w:i/>
+        </w:rPr>
+        <w:t>Paragraph 4</w:t>
+      </w:r>
+      <w:r>
+        <w:t xml:space="preserve">: </w:t>
+      </w:r>
+      <w:r>
+        <w:t>Where do we study clines</w:t>
+      </w:r>
     </w:p>
     <w:p>
       <w:pPr>
@@ -399,44 +367,28 @@
           <w:ilvl w:val="1"/>
           <w:numId w:val="1"/>
         </w:numPr>
-        <w:rPr>
-          <w:ins w:id="6" w:author="Rob Ness" w:date="2017-08-17T13:52:00Z"/>
-          <w:b/>
-        </w:rPr>
-        <w:pPrChange w:id="7" w:author="Rob Ness" w:date="2017-08-17T13:50:00Z">
-          <w:pPr>
-            <w:pStyle w:val="ListParagraph"/>
-            <w:numPr>
-              <w:numId w:val="1"/>
-            </w:numPr>
-            <w:ind w:left="644" w:hanging="360"/>
-          </w:pPr>
-        </w:pPrChange>
-      </w:pPr>
-      <w:ins w:id="8" w:author="Rob Ness" w:date="2017-08-17T13:50:00Z">
-        <w:r>
-          <w:rPr>
-            <w:b/>
-          </w:rPr>
-          <w:t>Clines are studied latitudinally, altitudinally</w:t>
-        </w:r>
-      </w:ins>
-      <w:ins w:id="9" w:author="Rob Ness" w:date="2017-08-17T13:51:00Z">
-        <w:r>
-          <w:rPr>
-            <w:b/>
-          </w:rPr>
-          <w:t xml:space="preserve"> and across habitat types</w:t>
-        </w:r>
-      </w:ins>
-      <w:ins w:id="10" w:author="Rob Ness" w:date="2017-08-17T13:52:00Z">
-        <w:r>
-          <w:rPr>
-            <w:b/>
-          </w:rPr>
-          <w:t>.</w:t>
-        </w:r>
-      </w:ins>
+      </w:pPr>
+      <w:r>
+        <w:rPr>
+          <w:u w:val="single"/>
+        </w:rPr>
+        <w:t>Topic</w:t>
+      </w:r>
+      <w:r>
+        <w:t xml:space="preserve">: </w:t>
+      </w:r>
+      <w:r>
+        <w:t>Clines are studied latitudinally, altitudinally</w:t>
+      </w:r>
+      <w:r>
+        <w:t xml:space="preserve"> and across habitat types</w:t>
+      </w:r>
+      <w:r>
+        <w:t xml:space="preserve"> (e.g. urban vs. rural)</w:t>
+      </w:r>
+      <w:r>
+        <w:t>.</w:t>
+      </w:r>
     </w:p>
     <w:p>
       <w:pPr>
@@ -445,52 +397,10 @@
           <w:ilvl w:val="1"/>
           <w:numId w:val="1"/>
         </w:numPr>
-        <w:rPr>
-          <w:ins w:id="11" w:author="Rob Ness" w:date="2017-08-17T13:51:00Z"/>
-          <w:b/>
-        </w:rPr>
-        <w:pPrChange w:id="12" w:author="Rob Ness" w:date="2017-08-17T13:50:00Z">
-          <w:pPr>
-            <w:pStyle w:val="ListParagraph"/>
-            <w:numPr>
-              <w:numId w:val="1"/>
-            </w:numPr>
-            <w:ind w:left="644" w:hanging="360"/>
-          </w:pPr>
-        </w:pPrChange>
-      </w:pPr>
-      <w:ins w:id="13" w:author="Rob Ness" w:date="2017-08-17T13:52:00Z">
-        <w:r>
-          <w:rPr>
-            <w:b/>
-          </w:rPr>
-          <w:t xml:space="preserve">Clines often occur with demographic correlates – population size, inbreeding, founder events, </w:t>
-        </w:r>
-      </w:ins>
-      <w:ins w:id="14" w:author="Rob Ness" w:date="2017-08-17T13:53:00Z">
-        <w:r>
-          <w:rPr>
-            <w:b/>
-          </w:rPr>
-          <w:t>stability</w:t>
-        </w:r>
-      </w:ins>
-      <w:ins w:id="15" w:author="Rob Ness" w:date="2017-08-17T13:52:00Z">
-        <w:r>
-          <w:rPr>
-            <w:b/>
-          </w:rPr>
-          <w:t>,</w:t>
-        </w:r>
-      </w:ins>
-      <w:ins w:id="16" w:author="Rob Ness" w:date="2017-08-17T13:53:00Z">
-        <w:r>
-          <w:rPr>
-            <w:b/>
-          </w:rPr>
-          <w:t xml:space="preserve"> connectivity. DRIFT</w:t>
-        </w:r>
-      </w:ins>
+      </w:pPr>
+      <w:r>
+        <w:t>Clines often occur with demographic correlates – population size, inbreeding, founder events, stability, connectivity. DRIFT</w:t>
+      </w:r>
     </w:p>
     <w:p>
       <w:pPr>
@@ -499,75 +409,16 @@
           <w:ilvl w:val="1"/>
           <w:numId w:val="1"/>
         </w:numPr>
-        <w:rPr>
-          <w:ins w:id="17" w:author="Rob Ness" w:date="2017-08-17T13:51:00Z"/>
-          <w:b/>
-        </w:rPr>
-        <w:pPrChange w:id="18" w:author="Rob Ness" w:date="2017-08-17T13:50:00Z">
-          <w:pPr>
-            <w:pStyle w:val="ListParagraph"/>
-            <w:numPr>
-              <w:numId w:val="1"/>
-            </w:numPr>
-            <w:ind w:left="644" w:hanging="360"/>
-          </w:pPr>
-        </w:pPrChange>
-      </w:pPr>
-      <w:ins w:id="19" w:author="Rob Ness" w:date="2017-08-17T13:51:00Z">
-        <w:r>
-          <w:rPr>
-            <w:b/>
-          </w:rPr>
-          <w:t xml:space="preserve">In some </w:t>
-        </w:r>
-        <w:proofErr w:type="gramStart"/>
-        <w:r>
-          <w:rPr>
-            <w:b/>
-          </w:rPr>
-          <w:t>cases</w:t>
-        </w:r>
-        <w:proofErr w:type="gramEnd"/>
-        <w:r>
-          <w:rPr>
-            <w:b/>
-          </w:rPr>
-          <w:t xml:space="preserve"> we can study parallel clines</w:t>
-        </w:r>
-      </w:ins>
-      <w:ins w:id="20" w:author="Rob Ness" w:date="2017-08-17T13:52:00Z">
-        <w:r>
-          <w:rPr>
-            <w:b/>
-          </w:rPr>
-          <w:t>; cities are a great place to study clines - parallelism</w:t>
-        </w:r>
-      </w:ins>
-    </w:p>
-    <w:p>
-      <w:pPr>
-        <w:pStyle w:val="ListParagraph"/>
-        <w:ind w:left="1364"/>
-        <w:rPr>
-          <w:ins w:id="21" w:author="Rob Ness" w:date="2017-08-17T13:50:00Z"/>
-          <w:b/>
-          <w:rPrChange w:id="22" w:author="Rob Ness" w:date="2017-08-17T13:50:00Z">
-            <w:rPr>
-              <w:ins w:id="23" w:author="Rob Ness" w:date="2017-08-17T13:50:00Z"/>
-              <w:i/>
-            </w:rPr>
-          </w:rPrChange>
-        </w:rPr>
-        <w:pPrChange w:id="24" w:author="Rob Ness" w:date="2017-08-17T13:53:00Z">
-          <w:pPr>
-            <w:pStyle w:val="ListParagraph"/>
-            <w:numPr>
-              <w:numId w:val="1"/>
-            </w:numPr>
-            <w:ind w:left="644" w:hanging="360"/>
-          </w:pPr>
-        </w:pPrChange>
-      </w:pPr>
+      </w:pPr>
+      <w:r>
+        <w:t xml:space="preserve">In some cases we can study parallel clines; cities are a great place to study clines </w:t>
+      </w:r>
+      <w:r>
+        <w:t>—</w:t>
+      </w:r>
+      <w:r>
+        <w:t xml:space="preserve"> parallelism</w:t>
+      </w:r>
     </w:p>
     <w:p>
       <w:pPr>
@@ -577,18 +428,30 @@
           <w:numId w:val="1"/>
         </w:numPr>
         <w:rPr>
-          <w:ins w:id="25" w:author="Rob Ness" w:date="2017-08-17T13:53:00Z"/>
-          <w:b/>
-        </w:rPr>
-      </w:pPr>
-      <w:ins w:id="26" w:author="Rob Ness" w:date="2017-08-17T13:53:00Z">
-        <w:r>
-          <w:rPr>
-            <w:b/>
-          </w:rPr>
-          <w:t>Clover</w:t>
-        </w:r>
-      </w:ins>
+          <w:b/>
+        </w:rPr>
+      </w:pPr>
+      <w:r>
+        <w:rPr>
+          <w:i/>
+        </w:rPr>
+        <w:t xml:space="preserve">Paragraph </w:t>
+      </w:r>
+      <w:r>
+        <w:rPr>
+          <w:i/>
+        </w:rPr>
+        <w:t>5</w:t>
+      </w:r>
+      <w:r>
+        <w:t xml:space="preserve">: </w:t>
+      </w:r>
+      <w:r>
+        <w:t>Clover and urban-rural clines in cyanogenesis</w:t>
+      </w:r>
+      <w:r>
+        <w:t xml:space="preserve">. Brief history of clover as a model system testing for clines. Urban-rural clines in cyanogenesis. </w:t>
+      </w:r>
     </w:p>
     <w:p>
       <w:pPr>
@@ -598,26 +461,22 @@
           <w:numId w:val="1"/>
         </w:numPr>
         <w:rPr>
-          <w:ins w:id="27" w:author="Rob Ness" w:date="2017-08-17T13:54:00Z"/>
-          <w:b/>
-        </w:rPr>
-      </w:pPr>
-      <w:ins w:id="28" w:author="Rob Ness" w:date="2017-08-17T13:53:00Z">
-        <w:r>
-          <w:rPr>
-            <w:b/>
-          </w:rPr>
-          <w:t>Classic cline system</w:t>
-        </w:r>
-      </w:ins>
-      <w:ins w:id="29" w:author="Rob Ness" w:date="2017-08-17T13:54:00Z">
-        <w:r>
-          <w:rPr>
-            <w:b/>
-          </w:rPr>
-          <w:t xml:space="preserve"> </w:t>
-        </w:r>
-      </w:ins>
+          <w:b/>
+        </w:rPr>
+      </w:pPr>
+      <w:r>
+        <w:rPr>
+          <w:u w:val="single"/>
+        </w:rPr>
+        <w:lastRenderedPageBreak/>
+        <w:t>Topic</w:t>
+      </w:r>
+      <w:r>
+        <w:t>: The purpose of this paper is to examine under what conditions non-adaptive processes such drift and gene flow can lead to phenotypic clines in traits with complex genetic architectures.</w:t>
+      </w:r>
+      <w:r>
+        <w:t xml:space="preserve"> Clover is a classic system for studying clines. </w:t>
+      </w:r>
     </w:p>
     <w:p>
       <w:pPr>
@@ -627,18 +486,18 @@
           <w:numId w:val="1"/>
         </w:numPr>
         <w:rPr>
-          <w:ins w:id="30" w:author="Rob Ness" w:date="2017-08-17T13:54:00Z"/>
-          <w:b/>
-        </w:rPr>
-      </w:pPr>
-      <w:ins w:id="31" w:author="Rob Ness" w:date="2017-08-17T13:54:00Z">
-        <w:r>
-          <w:rPr>
-            <w:b/>
-          </w:rPr>
-          <w:t>Genetics of cyn</w:t>
-        </w:r>
-      </w:ins>
+          <w:b/>
+        </w:rPr>
+      </w:pPr>
+      <w:r>
+        <w:t xml:space="preserve">Thompson et al. (2016) recently detected </w:t>
+      </w:r>
+      <w:r>
+        <w:t xml:space="preserve">parallel clines in the frequency of hydrogen cyanide (HCN) — an antiherbivore defense — </w:t>
+      </w:r>
+      <w:r>
+        <w:t>across independent urbanization events; three out of four sampled cities show decreased HCN with increasing urbanization.</w:t>
+      </w:r>
     </w:p>
     <w:p>
       <w:pPr>
@@ -648,49 +507,45 @@
           <w:numId w:val="1"/>
         </w:numPr>
         <w:rPr>
-          <w:ins w:id="32" w:author="Rob Ness" w:date="2017-08-17T13:54:00Z"/>
-          <w:b/>
-          <w:rPrChange w:id="33" w:author="Rob Ness" w:date="2017-08-17T13:54:00Z">
-            <w:rPr>
-              <w:ins w:id="34" w:author="Rob Ness" w:date="2017-08-17T13:54:00Z"/>
-            </w:rPr>
-          </w:rPrChange>
-        </w:rPr>
-        <w:pPrChange w:id="35" w:author="Rob Ness" w:date="2017-08-17T13:54:00Z">
-          <w:pPr>
-            <w:pStyle w:val="ListParagraph"/>
-            <w:numPr>
-              <w:numId w:val="1"/>
-            </w:numPr>
-            <w:ind w:left="644" w:hanging="360"/>
-          </w:pPr>
-        </w:pPrChange>
-      </w:pPr>
-      <w:ins w:id="36" w:author="Rob Ness" w:date="2017-08-17T13:53:00Z">
-        <w:r>
-          <w:rPr>
-            <w:b/>
-          </w:rPr>
-          <w:t>Lat,</w:t>
-        </w:r>
-      </w:ins>
-      <w:ins w:id="37" w:author="Rob Ness" w:date="2017-08-17T13:54:00Z">
-        <w:r>
-          <w:rPr>
-            <w:b/>
-          </w:rPr>
-          <w:t xml:space="preserve"> alt, </w:t>
-        </w:r>
-        <w:r>
-          <w:rPr>
-            <w:b/>
-            <w:rPrChange w:id="38" w:author="Rob Ness" w:date="2017-08-17T13:54:00Z">
-              <w:rPr/>
-            </w:rPrChange>
-          </w:rPr>
-          <w:t>Urban - parallel</w:t>
-        </w:r>
-      </w:ins>
+          <w:b/>
+        </w:rPr>
+      </w:pPr>
+      <w:r>
+        <w:t xml:space="preserve">HCN is the result of two, independently assorting Mendelian genes and plants require a functional (i.e. dominant) allele at each locus to produce HCN. </w:t>
+      </w:r>
+    </w:p>
+    <w:p>
+      <w:pPr>
+        <w:pStyle w:val="ListParagraph"/>
+        <w:numPr>
+          <w:ilvl w:val="1"/>
+          <w:numId w:val="1"/>
+        </w:numPr>
+        <w:rPr>
+          <w:b/>
+        </w:rPr>
+      </w:pPr>
+      <w:r>
+        <w:t xml:space="preserve">Given that the loss of the dominant gene at either locus results in the loss of HCN, the frequency of HCN in populations </w:t>
+      </w:r>
+      <w:r>
+        <w:t>in more likely to decrease than increase when stochastic forces are the only ones operating</w:t>
+      </w:r>
+      <w:r>
+        <w:t xml:space="preserve"> (</w:t>
+      </w:r>
+      <w:r>
+        <w:rPr>
+          <w:color w:val="FF0000"/>
+        </w:rPr>
+        <w:t>Fig. 1: 3D allele freq. plot</w:t>
+      </w:r>
+      <w:r>
+        <w:t>)</w:t>
+      </w:r>
+      <w:r>
+        <w:t xml:space="preserve">. </w:t>
+      </w:r>
     </w:p>
     <w:p>
       <w:pPr>
@@ -707,14 +562,10 @@
         <w:rPr>
           <w:i/>
         </w:rPr>
-        <w:lastRenderedPageBreak/>
-        <w:t>Paragraph 4</w:t>
-      </w:r>
-      <w:r>
-        <w:t xml:space="preserve">: </w:t>
-      </w:r>
-      <w:r>
-        <w:t>Test the extent to which parallel clines in complex two-locus traits can arise via stochastic processes</w:t>
+        <w:t>Paragraph 5</w:t>
+      </w:r>
+      <w:r>
+        <w:t>: Research questions</w:t>
       </w:r>
     </w:p>
     <w:p>
@@ -729,13 +580,67 @@
         </w:rPr>
       </w:pPr>
       <w:r>
-        <w:rPr>
-          <w:u w:val="single"/>
-        </w:rPr>
-        <w:t>Topic</w:t>
-      </w:r>
-      <w:r>
-        <w:t>: The purpose of this paper is to examine under what conditions non-adaptive processes such drift and gene flow can lead to phenotypic clines in traits with complex genetic architectures.</w:t>
+        <w:t>In this paper, we seek to address the following specific questions:</w:t>
+      </w:r>
+    </w:p>
+    <w:p>
+      <w:pPr>
+        <w:pStyle w:val="ListParagraph"/>
+        <w:numPr>
+          <w:ilvl w:val="2"/>
+          <w:numId w:val="1"/>
+        </w:numPr>
+        <w:rPr>
+          <w:b/>
+        </w:rPr>
+      </w:pPr>
+      <w:r>
+        <w:t>How do genetic drift</w:t>
+      </w:r>
+      <w:r>
+        <w:t>,</w:t>
+      </w:r>
+      <w:r>
+        <w:t xml:space="preserve"> migration</w:t>
+      </w:r>
+      <w:r>
+        <w:t>, and selection</w:t>
+      </w:r>
+      <w:r>
+        <w:t xml:space="preserve"> interact to influence the formatio</w:t>
+      </w:r>
+      <w:r>
+        <w:t>n of urban-rural clines in HCN?</w:t>
+      </w:r>
+    </w:p>
+    <w:p>
+      <w:pPr>
+        <w:pStyle w:val="ListParagraph"/>
+        <w:numPr>
+          <w:ilvl w:val="2"/>
+          <w:numId w:val="1"/>
+        </w:numPr>
+        <w:rPr>
+          <w:b/>
+        </w:rPr>
+      </w:pPr>
+      <w:r>
+        <w:t>Is the formation of urban-rural clines in HCN conti</w:t>
+      </w:r>
+      <w:r>
+        <w:t>n</w:t>
+      </w:r>
+      <w:r>
+        <w:t>gent upon the colonization history of white clove</w:t>
+      </w:r>
+      <w:r>
+        <w:t>r</w:t>
+      </w:r>
+      <w:r>
+        <w:t xml:space="preserve"> in cities (i.e. urban to rural, rural to urban, always </w:t>
+      </w:r>
+      <w:r>
+        <w:t>colonized)?</w:t>
       </w:r>
     </w:p>
     <w:p>
@@ -749,25 +654,47 @@
           <w:b/>
         </w:rPr>
       </w:pPr>
-      <w:commentRangeStart w:id="39"/>
-      <w:r>
-        <w:t>Thompson</w:t>
-      </w:r>
-      <w:commentRangeEnd w:id="39"/>
-      <w:r>
-        <w:rPr>
-          <w:rStyle w:val="CommentReference"/>
-        </w:rPr>
-        <w:commentReference w:id="39"/>
-      </w:r>
-      <w:r>
-        <w:t xml:space="preserve"> et al. (2016) recently detected </w:t>
-      </w:r>
-      <w:r>
-        <w:t xml:space="preserve">parallel clines in the frequency of hydrogen cyanide (HCN) — an antiherbivore defense — </w:t>
-      </w:r>
-      <w:r>
-        <w:t>across independent urbanization events; three out of four sampled cities show decreased HCN with increasing urbanization.</w:t>
+      <w:r>
+        <w:t xml:space="preserve">We then parametrize the simulations using estimates of contemporary migration rates and Ne obtained from macrosats to infer the likelihood that observed clines in HCN are the result of stochastic vs. deterministic processes. </w:t>
+      </w:r>
+    </w:p>
+    <w:p>
+      <w:pPr>
+        <w:rPr>
+          <w:b/>
+        </w:rPr>
+      </w:pPr>
+    </w:p>
+    <w:p/>
+    <w:p>
+      <w:pPr>
+        <w:rPr>
+          <w:b/>
+        </w:rPr>
+      </w:pPr>
+      <w:r>
+        <w:rPr>
+          <w:b/>
+        </w:rPr>
+        <w:t>Methods</w:t>
+      </w:r>
+    </w:p>
+    <w:p>
+      <w:pPr>
+        <w:pStyle w:val="ListParagraph"/>
+        <w:numPr>
+          <w:ilvl w:val="0"/>
+          <w:numId w:val="2"/>
+        </w:numPr>
+        <w:rPr>
+          <w:b/>
+        </w:rPr>
+      </w:pPr>
+      <w:r>
+        <w:t xml:space="preserve">Section 1: </w:t>
+      </w:r>
+      <w:r>
+        <w:t>Structure of simulations</w:t>
       </w:r>
     </w:p>
     <w:p>
@@ -775,14 +702,122 @@
         <w:pStyle w:val="ListParagraph"/>
         <w:numPr>
           <w:ilvl w:val="1"/>
-          <w:numId w:val="1"/>
-        </w:numPr>
-        <w:rPr>
-          <w:b/>
-        </w:rPr>
-      </w:pPr>
-      <w:r>
-        <w:t xml:space="preserve">HCN is the result of two, independently assorting Mendelian genes and plants require a functional (i.e. dominant) allele at each locus to produce HCN. </w:t>
+          <w:numId w:val="2"/>
+        </w:numPr>
+        <w:rPr>
+          <w:b/>
+        </w:rPr>
+      </w:pPr>
+      <w:r>
+        <w:rPr>
+          <w:i/>
+        </w:rPr>
+        <w:t>Paragraph 1</w:t>
+      </w:r>
+      <w:r>
+        <w:t>: Overview</w:t>
+      </w:r>
+    </w:p>
+    <w:p>
+      <w:pPr>
+        <w:pStyle w:val="ListParagraph"/>
+        <w:numPr>
+          <w:ilvl w:val="2"/>
+          <w:numId w:val="2"/>
+        </w:numPr>
+        <w:rPr>
+          <w:b/>
+        </w:rPr>
+      </w:pPr>
+      <w:r>
+        <w:t xml:space="preserve">Spatially-explicit, individual-based simulations coded in Python. </w:t>
+      </w:r>
+    </w:p>
+    <w:p>
+      <w:pPr>
+        <w:pStyle w:val="ListParagraph"/>
+        <w:numPr>
+          <w:ilvl w:val="2"/>
+          <w:numId w:val="2"/>
+        </w:numPr>
+        <w:rPr>
+          <w:b/>
+        </w:rPr>
+      </w:pPr>
+      <w:r>
+        <w:t>Allow independent control over stochastic and deterministic parameters across the landscape (</w:t>
+      </w:r>
+      <w:r>
+        <w:rPr>
+          <w:color w:val="FF0000"/>
+        </w:rPr>
+        <w:t>Table 1: Parameters with meaning and ranges</w:t>
+      </w:r>
+      <w:r>
+        <w:t>)</w:t>
+      </w:r>
+    </w:p>
+    <w:p>
+      <w:pPr>
+        <w:pStyle w:val="ListParagraph"/>
+        <w:numPr>
+          <w:ilvl w:val="2"/>
+          <w:numId w:val="2"/>
+        </w:numPr>
+        <w:rPr>
+          <w:b/>
+        </w:rPr>
+      </w:pPr>
+      <w:r>
+        <w:t xml:space="preserve">Life cycle of a </w:t>
+      </w:r>
+      <w:r>
+        <w:t>generation</w:t>
+      </w:r>
+      <w:r>
+        <w:t xml:space="preserve"> in simulations (</w:t>
+      </w:r>
+      <w:r>
+        <w:rPr>
+          <w:color w:val="FF0000"/>
+        </w:rPr>
+        <w:t>Fig. 2: Life cycle</w:t>
+      </w:r>
+      <w:r>
+        <w:t>)</w:t>
+      </w:r>
+    </w:p>
+    <w:p>
+      <w:pPr>
+        <w:pStyle w:val="ListParagraph"/>
+        <w:numPr>
+          <w:ilvl w:val="2"/>
+          <w:numId w:val="2"/>
+        </w:numPr>
+        <w:rPr>
+          <w:b/>
+        </w:rPr>
+      </w:pPr>
+      <w:r>
+        <w:t xml:space="preserve">Model where we sample </w:t>
+      </w:r>
+      <w:r>
+        <w:t xml:space="preserve">alleles </w:t>
+      </w:r>
+      <w:r>
+        <w:t>from infinite pool</w:t>
+      </w:r>
+      <w:r>
+        <w:t xml:space="preserve"> (</w:t>
+      </w:r>
+      <w:r>
+        <w:rPr>
+          <w:i/>
+        </w:rPr>
+        <w:t>What is this called?</w:t>
+      </w:r>
+      <w:r>
+        <w:t>)</w:t>
       </w:r>
     </w:p>
     <w:p>
@@ -790,30 +825,321 @@
         <w:pStyle w:val="ListParagraph"/>
         <w:numPr>
           <w:ilvl w:val="1"/>
-          <w:numId w:val="1"/>
-        </w:numPr>
-        <w:rPr>
-          <w:b/>
-        </w:rPr>
-      </w:pPr>
-      <w:r>
-        <w:t xml:space="preserve">Given that the loss of the dominant gene at either locus results in the loss of HCN, the frequency of HCN in populations </w:t>
-      </w:r>
-      <w:r>
-        <w:t>in more likely to decrease than increase when stochastic forces are the only ones operating</w:t>
-      </w:r>
-      <w:r>
-        <w:t xml:space="preserve"> (</w:t>
+          <w:numId w:val="2"/>
+        </w:numPr>
+        <w:rPr>
+          <w:b/>
+        </w:rPr>
+      </w:pPr>
+      <w:r>
+        <w:rPr>
+          <w:i/>
+        </w:rPr>
+        <w:t>Paragraph 2</w:t>
+      </w:r>
+      <w:r>
+        <w:t>: Within population dynamics and drift</w:t>
+      </w:r>
+    </w:p>
+    <w:p>
+      <w:pPr>
+        <w:pStyle w:val="ListParagraph"/>
+        <w:numPr>
+          <w:ilvl w:val="2"/>
+          <w:numId w:val="2"/>
+        </w:numPr>
+        <w:rPr>
+          <w:b/>
+        </w:rPr>
+      </w:pPr>
+      <w:r>
+        <w:t>Logistic population growth</w:t>
+      </w:r>
+    </w:p>
+    <w:p>
+      <w:pPr>
+        <w:pStyle w:val="ListParagraph"/>
+        <w:numPr>
+          <w:ilvl w:val="2"/>
+          <w:numId w:val="2"/>
+        </w:numPr>
+        <w:rPr>
+          <w:b/>
+        </w:rPr>
+      </w:pPr>
+      <w:r>
+        <w:t xml:space="preserve">Population created in adjacent cells with some probability that depends on the population’s size (linear relationship, </w:t>
+      </w:r>
+      <w:r>
+        <w:rPr>
+          <w:color w:val="00B050"/>
+        </w:rPr>
+        <w:t>Equation</w:t>
+      </w:r>
+      <w:r>
+        <w:t>)</w:t>
+      </w:r>
+    </w:p>
+    <w:p>
+      <w:pPr>
+        <w:pStyle w:val="ListParagraph"/>
+        <w:numPr>
+          <w:ilvl w:val="2"/>
+          <w:numId w:val="2"/>
+        </w:numPr>
+        <w:rPr>
+          <w:b/>
+        </w:rPr>
+      </w:pPr>
+      <w:r>
+        <w:t xml:space="preserve">Drift primarily controlled by the strength of the bottleneck during founder events. Stronger bottlenecks = stronger drift. </w:t>
+      </w:r>
+    </w:p>
+    <w:p>
+      <w:pPr>
+        <w:pStyle w:val="ListParagraph"/>
+        <w:numPr>
+          <w:ilvl w:val="2"/>
+          <w:numId w:val="2"/>
+        </w:numPr>
+        <w:rPr>
+          <w:b/>
+        </w:rPr>
+      </w:pPr>
+      <w:r>
+        <w:t xml:space="preserve">Drift can also be controlled either by varying </w:t>
+      </w:r>
+      <w:r>
+        <w:rPr>
+          <w:i/>
+        </w:rPr>
+        <w:t>K</w:t>
+      </w:r>
+      <w:r>
+        <w:t xml:space="preserve"> across the landscape (</w:t>
+      </w:r>
+      <w:r>
+        <w:t>Alleaume-Benharira</w:t>
+      </w:r>
+      <w:r>
+        <w:t xml:space="preserve"> 2006). </w:t>
+      </w:r>
+    </w:p>
+    <w:p>
+      <w:pPr>
+        <w:pStyle w:val="ListParagraph"/>
+        <w:numPr>
+          <w:ilvl w:val="2"/>
+          <w:numId w:val="2"/>
+        </w:numPr>
+        <w:rPr>
+          <w:b/>
+        </w:rPr>
+      </w:pPr>
+      <w:r>
+        <w:t xml:space="preserve">Show how varying </w:t>
+      </w:r>
+      <w:r>
+        <w:rPr>
+          <w:i/>
+        </w:rPr>
+        <w:t>K</w:t>
+      </w:r>
+      <w:r>
+        <w:t xml:space="preserve"> or bottleneck proportion influence </w:t>
+      </w:r>
+      <w:r>
+        <w:rPr>
+          <w:i/>
+        </w:rPr>
+        <w:t>Ne</w:t>
+      </w:r>
+      <w:r>
+        <w:t xml:space="preserve">, calculated as the harmonic mean of census population sizes over time (Wright 1938, </w:t>
       </w:r>
       <w:r>
         <w:rPr>
           <w:color w:val="FF0000"/>
         </w:rPr>
-        <w:t>Fig. 1: 3D allele freq. plot</w:t>
+        <w:t>supplementary figure</w:t>
       </w:r>
       <w:r>
         <w:t>)</w:t>
       </w:r>
+    </w:p>
+    <w:p>
+      <w:pPr>
+        <w:pStyle w:val="ListParagraph"/>
+        <w:numPr>
+          <w:ilvl w:val="1"/>
+          <w:numId w:val="2"/>
+        </w:numPr>
+        <w:rPr>
+          <w:b/>
+        </w:rPr>
+      </w:pPr>
+      <w:r>
+        <w:rPr>
+          <w:i/>
+        </w:rPr>
+        <w:t>Paragraph 3</w:t>
+      </w:r>
+      <w:r>
+        <w:t>: Simulating migration</w:t>
+      </w:r>
+    </w:p>
+    <w:p>
+      <w:pPr>
+        <w:pStyle w:val="ListParagraph"/>
+        <w:numPr>
+          <w:ilvl w:val="2"/>
+          <w:numId w:val="2"/>
+        </w:numPr>
+        <w:rPr>
+          <w:b/>
+        </w:rPr>
+      </w:pPr>
+      <w:r>
+        <w:t xml:space="preserve">Migration declines with distance based on exponential distribution (Kimura and Weiss 1964). Makes migration </w:t>
+      </w:r>
+      <w:r>
+        <w:t>like</w:t>
+      </w:r>
+      <w:r>
+        <w:t xml:space="preserve"> stepping-stone model since most migration occurs among populations close in space</w:t>
+      </w:r>
+      <w:r>
+        <w:t>. (</w:t>
+      </w:r>
+      <w:r>
+        <w:rPr>
+          <w:color w:val="00B050"/>
+        </w:rPr>
+        <w:t>Equation</w:t>
+      </w:r>
+      <w:r>
+        <w:t>)</w:t>
+      </w:r>
+      <w:r>
+        <w:t xml:space="preserve"> </w:t>
+      </w:r>
+    </w:p>
+    <w:p>
+      <w:pPr>
+        <w:pStyle w:val="ListParagraph"/>
+        <w:numPr>
+          <w:ilvl w:val="2"/>
+          <w:numId w:val="2"/>
+        </w:numPr>
+        <w:rPr>
+          <w:b/>
+        </w:rPr>
+      </w:pPr>
+      <w:r>
+        <w:t>For each population, allele frequencies are calculated based on Wright’s (</w:t>
+      </w:r>
+      <w:r>
+        <w:t>1931) continent-island model (</w:t>
+      </w:r>
+      <w:r>
+        <w:rPr>
+          <w:color w:val="00B050"/>
+        </w:rPr>
+        <w:t>Equation</w:t>
+      </w:r>
+      <w:r>
+        <w:t xml:space="preserve">), where </w:t>
+      </w:r>
+      <w:r>
+        <w:rPr>
+          <w:i/>
+        </w:rPr>
+        <w:t xml:space="preserve">m </w:t>
+      </w:r>
+      <w:r>
+        <w:t>is the average proportion of immigrants arriving into the resident population across all existing populations (</w:t>
+      </w:r>
+      <w:r>
+        <w:rPr>
+          <w:color w:val="00B050"/>
+        </w:rPr>
+        <w:t>Equation</w:t>
+      </w:r>
+      <w:r>
+        <w:t>), weighted by their population sizes (</w:t>
+      </w:r>
+      <w:r>
+        <w:rPr>
+          <w:color w:val="00B050"/>
+        </w:rPr>
+        <w:t>Equation</w:t>
+      </w:r>
+      <w:r>
+        <w:t xml:space="preserve">). </w:t>
+      </w:r>
+    </w:p>
+    <w:p>
+      <w:pPr>
+        <w:pStyle w:val="ListParagraph"/>
+        <w:numPr>
+          <w:ilvl w:val="1"/>
+          <w:numId w:val="2"/>
+        </w:numPr>
+        <w:rPr>
+          <w:b/>
+        </w:rPr>
+      </w:pPr>
+      <w:r>
+        <w:rPr>
+          <w:i/>
+        </w:rPr>
+        <w:t>Paragraph 4</w:t>
+      </w:r>
+      <w:r>
+        <w:t>: Selection</w:t>
+      </w:r>
+    </w:p>
+    <w:p>
+      <w:pPr>
+        <w:pStyle w:val="ListParagraph"/>
+        <w:numPr>
+          <w:ilvl w:val="2"/>
+          <w:numId w:val="2"/>
+        </w:numPr>
+        <w:rPr>
+          <w:b/>
+        </w:rPr>
+      </w:pPr>
+      <w:r>
+        <w:t>Two-locus selection model (Likely multiple equations here)</w:t>
+      </w:r>
+    </w:p>
+    <w:p>
+      <w:pPr>
+        <w:pStyle w:val="ListParagraph"/>
+        <w:numPr>
+          <w:ilvl w:val="2"/>
+          <w:numId w:val="2"/>
+        </w:numPr>
+        <w:rPr>
+          <w:b/>
+        </w:rPr>
+      </w:pPr>
+      <w:r>
+        <w:t>Each cell in the matrix is given a selection coefficient (</w:t>
+      </w:r>
+      <w:r>
+        <w:rPr>
+          <w:i/>
+        </w:rPr>
+        <w:t>s</w:t>
+      </w:r>
+      <w:r>
+        <w:t>). Selection declines linearly with increasing distance from the cell with the strongest selection</w:t>
+      </w:r>
+      <w:r>
+        <w:t>, simulating an environmental gradient</w:t>
+      </w:r>
       <w:r>
         <w:t xml:space="preserve">. </w:t>
       </w:r>
@@ -822,602 +1148,6 @@
       <w:pPr>
         <w:pStyle w:val="ListParagraph"/>
         <w:numPr>
-          <w:ilvl w:val="0"/>
-          <w:numId w:val="1"/>
-        </w:numPr>
-        <w:rPr>
-          <w:b/>
-        </w:rPr>
-      </w:pPr>
-      <w:r>
-        <w:rPr>
-          <w:i/>
-        </w:rPr>
-        <w:t>Paragraph 5</w:t>
-      </w:r>
-      <w:r>
-        <w:t>: Research questions</w:t>
-      </w:r>
-    </w:p>
-    <w:p>
-      <w:pPr>
-        <w:pStyle w:val="ListParagraph"/>
-        <w:numPr>
-          <w:ilvl w:val="1"/>
-          <w:numId w:val="1"/>
-        </w:numPr>
-        <w:rPr>
-          <w:b/>
-        </w:rPr>
-      </w:pPr>
-      <w:r>
-        <w:t>In this paper, we seek to address the following specific questions:</w:t>
-      </w:r>
-    </w:p>
-    <w:p>
-      <w:pPr>
-        <w:pStyle w:val="ListParagraph"/>
-        <w:numPr>
-          <w:ilvl w:val="2"/>
-          <w:numId w:val="1"/>
-        </w:numPr>
-        <w:rPr>
-          <w:b/>
-        </w:rPr>
-      </w:pPr>
-      <w:r>
-        <w:t>How do genetic drift</w:t>
-      </w:r>
-      <w:r>
-        <w:t>,</w:t>
-      </w:r>
-      <w:r>
-        <w:t xml:space="preserve"> migration</w:t>
-      </w:r>
-      <w:r>
-        <w:t>, and selection</w:t>
-      </w:r>
-      <w:r>
-        <w:t xml:space="preserve"> interact to influence the formatio</w:t>
-      </w:r>
-      <w:r>
-        <w:t>n of urban-rural clines in HCN?</w:t>
-      </w:r>
-    </w:p>
-    <w:p>
-      <w:pPr>
-        <w:pStyle w:val="ListParagraph"/>
-        <w:numPr>
-          <w:ilvl w:val="2"/>
-          <w:numId w:val="1"/>
-        </w:numPr>
-        <w:rPr>
-          <w:b/>
-        </w:rPr>
-      </w:pPr>
-      <w:r>
-        <w:t>Is the formation of urban-rural clines in HCN conti</w:t>
-      </w:r>
-      <w:r>
-        <w:t>n</w:t>
-      </w:r>
-      <w:r>
-        <w:t>gent upon the colonization history of white clove</w:t>
-      </w:r>
-      <w:r>
-        <w:t>r</w:t>
-      </w:r>
-      <w:r>
-        <w:t xml:space="preserve"> in cities (i.e. urban to rural, rural to urban, always </w:t>
-      </w:r>
-      <w:r>
-        <w:t>colonized)?</w:t>
-      </w:r>
-    </w:p>
-    <w:p>
-      <w:pPr>
-        <w:pStyle w:val="ListParagraph"/>
-        <w:numPr>
-          <w:ilvl w:val="1"/>
-          <w:numId w:val="1"/>
-        </w:numPr>
-        <w:rPr>
-          <w:b/>
-        </w:rPr>
-      </w:pPr>
-      <w:r>
-        <w:t xml:space="preserve">We then parametrize the simulations using estimates of contemporary migration rates and Ne obtained from macrosats to infer the likelihood that observed clines in HCN are the result of stochastic vs. deterministic processes. </w:t>
-      </w:r>
-    </w:p>
-    <w:p>
-      <w:pPr>
-        <w:rPr>
-          <w:b/>
-        </w:rPr>
-      </w:pPr>
-    </w:p>
-    <w:p>
-      <w:commentRangeStart w:id="40"/>
-      <w:r>
-        <w:rPr>
-          <w:i/>
-        </w:rPr>
-        <w:t>Idea for urbanization link (where does this fit?)</w:t>
-      </w:r>
-      <w:r>
-        <w:t xml:space="preserve">: </w:t>
-      </w:r>
-    </w:p>
-    <w:p>
-      <w:pPr>
-        <w:pStyle w:val="ListParagraph"/>
-        <w:numPr>
-          <w:ilvl w:val="1"/>
-          <w:numId w:val="1"/>
-        </w:numPr>
-        <w:rPr>
-          <w:b/>
-        </w:rPr>
-      </w:pPr>
-      <w:r>
-        <w:rPr>
-          <w:u w:val="single"/>
-        </w:rPr>
-        <w:t>Topic</w:t>
-      </w:r>
-      <w:r>
-        <w:t xml:space="preserve">: </w:t>
-      </w:r>
-      <w:r>
-        <w:t>Urbanization is a globally-replicated experiment</w:t>
-      </w:r>
-      <w:r>
-        <w:t xml:space="preserve"> </w:t>
-      </w:r>
-    </w:p>
-    <w:p>
-      <w:pPr>
-        <w:pStyle w:val="ListParagraph"/>
-        <w:numPr>
-          <w:ilvl w:val="1"/>
-          <w:numId w:val="1"/>
-        </w:numPr>
-        <w:rPr>
-          <w:b/>
-        </w:rPr>
-      </w:pPr>
-      <w:r>
-        <w:t xml:space="preserve">Urbanization is widespread and occurring at an increasing rate, with most new human population growth occurring in cities. </w:t>
-      </w:r>
-    </w:p>
-    <w:p>
-      <w:pPr>
-        <w:pStyle w:val="ListParagraph"/>
-        <w:numPr>
-          <w:ilvl w:val="1"/>
-          <w:numId w:val="1"/>
-        </w:numPr>
-        <w:rPr>
-          <w:b/>
-        </w:rPr>
-      </w:pPr>
-      <w:r>
-        <w:t>Cities are often associated with changes in the biotic and abiotic environments (Johnson et al. 2015; Donihue and Lambert 2014). Consequently, many species have responded (in some cases adaptively) to these changes.</w:t>
-      </w:r>
-    </w:p>
-    <w:p>
-      <w:pPr>
-        <w:pStyle w:val="ListParagraph"/>
-        <w:numPr>
-          <w:ilvl w:val="1"/>
-          <w:numId w:val="1"/>
-        </w:numPr>
-        <w:rPr>
-          <w:b/>
-        </w:rPr>
-      </w:pPr>
-      <w:r>
-        <w:t xml:space="preserve">Cities thus provide us with a consistently replicated experiment to test how parallel phenotypic changes arise via stochastic and deterministic processes. </w:t>
-      </w:r>
-      <w:r>
-        <w:t xml:space="preserve"> </w:t>
-      </w:r>
-    </w:p>
-    <w:commentRangeEnd w:id="40"/>
-    <w:p>
-      <w:pPr>
-        <w:pStyle w:val="ListParagraph"/>
-        <w:rPr>
-          <w:b/>
-        </w:rPr>
-      </w:pPr>
-      <w:r>
-        <w:rPr>
-          <w:rStyle w:val="CommentReference"/>
-        </w:rPr>
-        <w:commentReference w:id="40"/>
-      </w:r>
-    </w:p>
-    <w:p/>
-    <w:p>
-      <w:pPr>
-        <w:rPr>
-          <w:b/>
-        </w:rPr>
-      </w:pPr>
-      <w:r>
-        <w:rPr>
-          <w:b/>
-        </w:rPr>
-        <w:t>Methods</w:t>
-      </w:r>
-    </w:p>
-    <w:p>
-      <w:pPr>
-        <w:pStyle w:val="ListParagraph"/>
-        <w:numPr>
-          <w:ilvl w:val="0"/>
-          <w:numId w:val="2"/>
-        </w:numPr>
-        <w:rPr>
-          <w:b/>
-        </w:rPr>
-      </w:pPr>
-      <w:r>
-        <w:t xml:space="preserve">Section 1: </w:t>
-      </w:r>
-      <w:r>
-        <w:t>Structure of simulations</w:t>
-      </w:r>
-    </w:p>
-    <w:p>
-      <w:pPr>
-        <w:pStyle w:val="ListParagraph"/>
-        <w:numPr>
-          <w:ilvl w:val="1"/>
-          <w:numId w:val="2"/>
-        </w:numPr>
-        <w:rPr>
-          <w:b/>
-        </w:rPr>
-      </w:pPr>
-      <w:r>
-        <w:rPr>
-          <w:i/>
-        </w:rPr>
-        <w:t>Paragraph 1</w:t>
-      </w:r>
-      <w:r>
-        <w:t>: Overview</w:t>
-      </w:r>
-    </w:p>
-    <w:p>
-      <w:pPr>
-        <w:pStyle w:val="ListParagraph"/>
-        <w:numPr>
-          <w:ilvl w:val="2"/>
-          <w:numId w:val="2"/>
-        </w:numPr>
-        <w:rPr>
-          <w:b/>
-        </w:rPr>
-      </w:pPr>
-      <w:r>
-        <w:t xml:space="preserve">Spatially-explicit, individual-based simulations coded in Python. </w:t>
-      </w:r>
-    </w:p>
-    <w:p>
-      <w:pPr>
-        <w:pStyle w:val="ListParagraph"/>
-        <w:numPr>
-          <w:ilvl w:val="2"/>
-          <w:numId w:val="2"/>
-        </w:numPr>
-        <w:rPr>
-          <w:b/>
-        </w:rPr>
-      </w:pPr>
-      <w:r>
-        <w:t>Allow independent control over stochastic and deterministic parameters across the landscape (</w:t>
-      </w:r>
-      <w:r>
-        <w:rPr>
-          <w:color w:val="FF0000"/>
-        </w:rPr>
-        <w:t>Table 1: Parameters with meaning and ranges</w:t>
-      </w:r>
-      <w:r>
-        <w:t>)</w:t>
-      </w:r>
-    </w:p>
-    <w:p>
-      <w:pPr>
-        <w:pStyle w:val="ListParagraph"/>
-        <w:numPr>
-          <w:ilvl w:val="2"/>
-          <w:numId w:val="2"/>
-        </w:numPr>
-        <w:rPr>
-          <w:b/>
-        </w:rPr>
-      </w:pPr>
-      <w:r>
-        <w:t xml:space="preserve">Life cycle of a </w:t>
-      </w:r>
-      <w:r>
-        <w:t>generation</w:t>
-      </w:r>
-      <w:r>
-        <w:t xml:space="preserve"> in simulations (</w:t>
-      </w:r>
-      <w:r>
-        <w:rPr>
-          <w:color w:val="FF0000"/>
-        </w:rPr>
-        <w:t>Fig. 2: Life cycle</w:t>
-      </w:r>
-      <w:r>
-        <w:t>)</w:t>
-      </w:r>
-    </w:p>
-    <w:p>
-      <w:pPr>
-        <w:pStyle w:val="ListParagraph"/>
-        <w:numPr>
-          <w:ilvl w:val="2"/>
-          <w:numId w:val="2"/>
-        </w:numPr>
-        <w:rPr>
-          <w:b/>
-        </w:rPr>
-      </w:pPr>
-      <w:r>
-        <w:t xml:space="preserve">Model where we sample </w:t>
-      </w:r>
-      <w:r>
-        <w:t xml:space="preserve">alleles </w:t>
-      </w:r>
-      <w:r>
-        <w:t>from infinite pool</w:t>
-      </w:r>
-      <w:r>
-        <w:t xml:space="preserve"> (</w:t>
-      </w:r>
-      <w:r>
-        <w:rPr>
-          <w:i/>
-        </w:rPr>
-        <w:t>What is this called?</w:t>
-      </w:r>
-      <w:r>
-        <w:t>)</w:t>
-      </w:r>
-    </w:p>
-    <w:p>
-      <w:pPr>
-        <w:pStyle w:val="ListParagraph"/>
-        <w:numPr>
-          <w:ilvl w:val="1"/>
-          <w:numId w:val="2"/>
-        </w:numPr>
-        <w:rPr>
-          <w:b/>
-        </w:rPr>
-      </w:pPr>
-      <w:commentRangeStart w:id="41"/>
-      <w:r>
-        <w:rPr>
-          <w:i/>
-        </w:rPr>
-        <w:t>Paragraph 2</w:t>
-      </w:r>
-      <w:r>
-        <w:t>: Within population dynamics</w:t>
-      </w:r>
-    </w:p>
-    <w:p>
-      <w:pPr>
-        <w:pStyle w:val="ListParagraph"/>
-        <w:numPr>
-          <w:ilvl w:val="2"/>
-          <w:numId w:val="2"/>
-        </w:numPr>
-        <w:rPr>
-          <w:b/>
-        </w:rPr>
-      </w:pPr>
-      <w:r>
-        <w:t>Logistic population growth</w:t>
-      </w:r>
-    </w:p>
-    <w:commentRangeEnd w:id="41"/>
-    <w:p>
-      <w:pPr>
-        <w:pStyle w:val="ListParagraph"/>
-        <w:numPr>
-          <w:ilvl w:val="1"/>
-          <w:numId w:val="2"/>
-        </w:numPr>
-        <w:rPr>
-          <w:b/>
-        </w:rPr>
-      </w:pPr>
-      <w:r>
-        <w:rPr>
-          <w:rStyle w:val="CommentReference"/>
-        </w:rPr>
-        <w:commentReference w:id="41"/>
-      </w:r>
-      <w:r>
-        <w:rPr>
-          <w:i/>
-        </w:rPr>
-        <w:t>Paragraph 3</w:t>
-      </w:r>
-      <w:r>
-        <w:t>: Simulating migration</w:t>
-      </w:r>
-    </w:p>
-    <w:p>
-      <w:pPr>
-        <w:pStyle w:val="ListParagraph"/>
-        <w:numPr>
-          <w:ilvl w:val="2"/>
-          <w:numId w:val="2"/>
-        </w:numPr>
-        <w:rPr>
-          <w:b/>
-        </w:rPr>
-      </w:pPr>
-      <w:r>
-        <w:t xml:space="preserve">Migration declines with distance based on exponential distribution (Kimura and Weiss 1964). Makes migration </w:t>
-      </w:r>
-      <w:r>
-        <w:t>like</w:t>
-      </w:r>
-      <w:r>
-        <w:t xml:space="preserve"> stepping-stone model since most migration occurs among populations close in space</w:t>
-      </w:r>
-      <w:r>
-        <w:t>. (</w:t>
-      </w:r>
-      <w:r>
-        <w:rPr>
-          <w:color w:val="00B050"/>
-        </w:rPr>
-        <w:t>Equation</w:t>
-      </w:r>
-      <w:r>
-        <w:t>)</w:t>
-      </w:r>
-      <w:r>
-        <w:t xml:space="preserve"> </w:t>
-      </w:r>
-    </w:p>
-    <w:p>
-      <w:pPr>
-        <w:pStyle w:val="ListParagraph"/>
-        <w:numPr>
-          <w:ilvl w:val="2"/>
-          <w:numId w:val="2"/>
-        </w:numPr>
-        <w:rPr>
-          <w:b/>
-        </w:rPr>
-      </w:pPr>
-      <w:r>
-        <w:t>For each population, allele frequencies are calculated based on Wright’s (</w:t>
-      </w:r>
-      <w:r>
-        <w:t>1931) continent-island model (</w:t>
-      </w:r>
-      <w:r>
-        <w:rPr>
-          <w:color w:val="00B050"/>
-        </w:rPr>
-        <w:t>Equation</w:t>
-      </w:r>
-      <w:r>
-        <w:t xml:space="preserve">), where </w:t>
-      </w:r>
-      <w:r>
-        <w:rPr>
-          <w:i/>
-        </w:rPr>
-        <w:t xml:space="preserve">m </w:t>
-      </w:r>
-      <w:r>
-        <w:t>is the average proportion of immigrants arriving into the resident population across all existing populations (</w:t>
-      </w:r>
-      <w:r>
-        <w:rPr>
-          <w:color w:val="00B050"/>
-        </w:rPr>
-        <w:t>Equation</w:t>
-      </w:r>
-      <w:r>
-        <w:t>), weighted by their population sizes (</w:t>
-      </w:r>
-      <w:r>
-        <w:rPr>
-          <w:color w:val="00B050"/>
-        </w:rPr>
-        <w:t>Equation</w:t>
-      </w:r>
-      <w:r>
-        <w:t xml:space="preserve">). </w:t>
-      </w:r>
-    </w:p>
-    <w:p>
-      <w:pPr>
-        <w:pStyle w:val="ListParagraph"/>
-        <w:numPr>
-          <w:ilvl w:val="1"/>
-          <w:numId w:val="2"/>
-        </w:numPr>
-        <w:rPr>
-          <w:b/>
-        </w:rPr>
-      </w:pPr>
-      <w:r>
-        <w:rPr>
-          <w:i/>
-        </w:rPr>
-        <w:t>Paragraph 4</w:t>
-      </w:r>
-      <w:r>
-        <w:t>: Selection</w:t>
-      </w:r>
-    </w:p>
-    <w:p>
-      <w:pPr>
-        <w:pStyle w:val="ListParagraph"/>
-        <w:numPr>
-          <w:ilvl w:val="2"/>
-          <w:numId w:val="2"/>
-        </w:numPr>
-        <w:rPr>
-          <w:b/>
-        </w:rPr>
-      </w:pPr>
-      <w:r>
-        <w:t>Two-locus selection model (Likely multiple equations here)</w:t>
-      </w:r>
-    </w:p>
-    <w:p>
-      <w:pPr>
-        <w:pStyle w:val="ListParagraph"/>
-        <w:numPr>
-          <w:ilvl w:val="2"/>
-          <w:numId w:val="2"/>
-        </w:numPr>
-        <w:rPr>
-          <w:b/>
-        </w:rPr>
-      </w:pPr>
-      <w:r>
-        <w:t>Each cell in the matrix is given a selection coefficient (</w:t>
-      </w:r>
-      <w:r>
-        <w:rPr>
-          <w:i/>
-        </w:rPr>
-        <w:t>s</w:t>
-      </w:r>
-      <w:r>
-        <w:t>). Selection declines linearly with increasing distance from the cell with the strongest selection</w:t>
-      </w:r>
-      <w:r>
-        <w:t>, simulating an environmental gradient</w:t>
-      </w:r>
-      <w:r>
-        <w:t xml:space="preserve">. </w:t>
-      </w:r>
-    </w:p>
-    <w:p>
-      <w:pPr>
-        <w:pStyle w:val="ListParagraph"/>
-        <w:numPr>
           <w:ilvl w:val="2"/>
           <w:numId w:val="2"/>
         </w:numPr>
@@ -1427,173 +1157,6 @@
       </w:pPr>
       <w:r>
         <w:t>Selection acts independently on the dominant alleles of both loci</w:t>
-      </w:r>
-    </w:p>
-    <w:p>
-      <w:pPr>
-        <w:pStyle w:val="ListParagraph"/>
-        <w:numPr>
-          <w:ilvl w:val="1"/>
-          <w:numId w:val="2"/>
-        </w:numPr>
-        <w:rPr>
-          <w:b/>
-        </w:rPr>
-      </w:pPr>
-      <w:commentRangeStart w:id="42"/>
-      <w:r>
-        <w:rPr>
-          <w:i/>
-        </w:rPr>
-        <w:t xml:space="preserve">Paragraph </w:t>
-      </w:r>
-      <w:r>
-        <w:rPr>
-          <w:i/>
-        </w:rPr>
-        <w:t>5</w:t>
-      </w:r>
-      <w:r>
-        <w:t>:</w:t>
-      </w:r>
-      <w:r>
-        <w:t xml:space="preserve"> </w:t>
-      </w:r>
-      <w:r>
-        <w:t>Population creation and founder events</w:t>
-      </w:r>
-    </w:p>
-    <w:p>
-      <w:pPr>
-        <w:pStyle w:val="ListParagraph"/>
-        <w:numPr>
-          <w:ilvl w:val="2"/>
-          <w:numId w:val="2"/>
-        </w:numPr>
-        <w:rPr>
-          <w:b/>
-        </w:rPr>
-      </w:pPr>
-      <w:r>
-        <w:t>Population</w:t>
-      </w:r>
-      <w:r>
-        <w:t xml:space="preserve"> created in adjacent cells with some probability that depends on the population’s size (linear relationship, </w:t>
-      </w:r>
-      <w:r>
-        <w:rPr>
-          <w:color w:val="00B050"/>
-        </w:rPr>
-        <w:t>Equation</w:t>
-      </w:r>
-      <w:r>
-        <w:t>)</w:t>
-      </w:r>
-    </w:p>
-    <w:p>
-      <w:pPr>
-        <w:pStyle w:val="ListParagraph"/>
-        <w:numPr>
-          <w:ilvl w:val="2"/>
-          <w:numId w:val="2"/>
-        </w:numPr>
-        <w:rPr>
-          <w:b/>
-        </w:rPr>
-      </w:pPr>
-      <w:r>
-        <w:t xml:space="preserve">Drift primarily controlled by the strength of the bottleneck during founder events. Stronger bottlenecks = stronger drift. </w:t>
-      </w:r>
-    </w:p>
-    <w:p>
-      <w:pPr>
-        <w:pStyle w:val="ListParagraph"/>
-        <w:numPr>
-          <w:ilvl w:val="2"/>
-          <w:numId w:val="2"/>
-        </w:numPr>
-        <w:rPr>
-          <w:b/>
-        </w:rPr>
-      </w:pPr>
-      <w:r>
-        <w:t>Drift can also be c</w:t>
-      </w:r>
-      <w:r>
-        <w:t xml:space="preserve">ontrolled either by varying </w:t>
-      </w:r>
-      <w:r>
-        <w:rPr>
-          <w:i/>
-        </w:rPr>
-        <w:t>K</w:t>
-      </w:r>
-      <w:r>
-        <w:t xml:space="preserve"> across the landscape (</w:t>
-      </w:r>
-      <w:r>
-        <w:t>Alleaume-Benharira</w:t>
-      </w:r>
-      <w:r>
-        <w:t xml:space="preserve"> 2006)</w:t>
-      </w:r>
-      <w:r>
-        <w:t>.</w:t>
-      </w:r>
-      <w:r>
-        <w:t xml:space="preserve"> </w:t>
-      </w:r>
-    </w:p>
-    <w:p>
-      <w:pPr>
-        <w:pStyle w:val="ListParagraph"/>
-        <w:numPr>
-          <w:ilvl w:val="2"/>
-          <w:numId w:val="2"/>
-        </w:numPr>
-        <w:rPr>
-          <w:b/>
-        </w:rPr>
-      </w:pPr>
-      <w:r>
-        <w:t xml:space="preserve">Show how varying </w:t>
-      </w:r>
-      <w:r>
-        <w:rPr>
-          <w:i/>
-        </w:rPr>
-        <w:t>K</w:t>
-      </w:r>
-      <w:r>
-        <w:t xml:space="preserve"> or bottleneck proportion influence </w:t>
-      </w:r>
-      <w:r>
-        <w:rPr>
-          <w:i/>
-        </w:rPr>
-        <w:t>Ne</w:t>
-      </w:r>
-      <w:r>
-        <w:t xml:space="preserve">, calculated as the harmonic mean of census </w:t>
-      </w:r>
-      <w:commentRangeEnd w:id="42"/>
-      <w:r>
-        <w:rPr>
-          <w:rStyle w:val="CommentReference"/>
-        </w:rPr>
-        <w:commentReference w:id="42"/>
-      </w:r>
-      <w:r>
-        <w:t xml:space="preserve">population sizes over time (Wright 1938, </w:t>
-      </w:r>
-      <w:r>
-        <w:rPr>
-          <w:color w:val="FF0000"/>
-        </w:rPr>
-        <w:t>supplementary figure</w:t>
-      </w:r>
-      <w:r>
-        <w:t>)</w:t>
       </w:r>
     </w:p>
     <w:p>
@@ -2125,22 +1688,30 @@
           <w:numId w:val="3"/>
         </w:numPr>
         <w:rPr>
-          <w:ins w:id="43" w:author="Rob Ness" w:date="2017-08-17T11:16:00Z"/>
+          <w:ins w:id="1" w:author="Rob Ness" w:date="2017-08-17T11:16:00Z"/>
         </w:rPr>
       </w:pPr>
       <w:r>
         <w:t xml:space="preserve">Present key results that mirror the cases identified in the methods </w:t>
       </w:r>
-      <w:commentRangeStart w:id="44"/>
+      <w:commentRangeStart w:id="2"/>
+      <w:commentRangeStart w:id="3"/>
       <w:r>
         <w:t>section</w:t>
       </w:r>
-      <w:commentRangeEnd w:id="44"/>
+      <w:commentRangeEnd w:id="2"/>
       <w:r>
         <w:rPr>
           <w:rStyle w:val="CommentReference"/>
         </w:rPr>
-        <w:commentReference w:id="44"/>
+        <w:commentReference w:id="2"/>
+      </w:r>
+      <w:commentRangeEnd w:id="3"/>
+      <w:r>
+        <w:rPr>
+          <w:rStyle w:val="CommentReference"/>
+        </w:rPr>
+        <w:commentReference w:id="3"/>
       </w:r>
       <w:r>
         <w:t xml:space="preserve">. </w:t>
@@ -2148,49 +1719,37 @@
     </w:p>
     <w:p>
       <w:pPr>
-        <w:rPr>
-          <w:ins w:id="45" w:author="Rob Ness" w:date="2017-08-17T11:16:00Z"/>
-        </w:rPr>
-        <w:pPrChange w:id="46" w:author="Rob Ness" w:date="2017-08-17T11:16:00Z">
-          <w:pPr>
-            <w:pStyle w:val="ListParagraph"/>
-            <w:numPr>
-              <w:numId w:val="3"/>
-            </w:numPr>
-            <w:ind w:hanging="360"/>
-          </w:pPr>
-        </w:pPrChange>
-      </w:pPr>
-    </w:p>
-    <w:p>
-      <w:pPr>
-        <w:rPr>
-          <w:ins w:id="47" w:author="Rob Ness" w:date="2017-08-17T11:16:00Z"/>
-        </w:rPr>
-        <w:pPrChange w:id="48" w:author="Rob Ness" w:date="2017-08-17T11:16:00Z">
-          <w:pPr>
-            <w:pStyle w:val="ListParagraph"/>
-            <w:numPr>
-              <w:numId w:val="3"/>
-            </w:numPr>
-            <w:ind w:hanging="360"/>
-          </w:pPr>
-        </w:pPrChange>
-      </w:pPr>
-    </w:p>
-    <w:p>
-      <w:pPr>
-        <w:pPrChange w:id="49" w:author="Rob Ness" w:date="2017-08-17T11:16:00Z">
-          <w:pPr>
-            <w:pStyle w:val="ListParagraph"/>
-            <w:numPr>
-              <w:numId w:val="3"/>
-            </w:numPr>
-            <w:ind w:hanging="360"/>
-          </w:pPr>
-        </w:pPrChange>
-      </w:pPr>
-      <w:ins w:id="50" w:author="Rob Ness" w:date="2017-08-17T11:16:00Z">
+        <w:pStyle w:val="ListParagraph"/>
+        <w:numPr>
+          <w:ilvl w:val="0"/>
+          <w:numId w:val="3"/>
+        </w:numPr>
+        <w:rPr>
+          <w:ins w:id="4" w:author="Rob Ness" w:date="2017-08-17T11:16:00Z"/>
+        </w:rPr>
+      </w:pPr>
+    </w:p>
+    <w:p>
+      <w:pPr>
+        <w:pStyle w:val="ListParagraph"/>
+        <w:numPr>
+          <w:ilvl w:val="0"/>
+          <w:numId w:val="3"/>
+        </w:numPr>
+        <w:rPr>
+          <w:ins w:id="5" w:author="Rob Ness" w:date="2017-08-17T11:16:00Z"/>
+        </w:rPr>
+      </w:pPr>
+    </w:p>
+    <w:p>
+      <w:pPr>
+        <w:pStyle w:val="ListParagraph"/>
+        <w:numPr>
+          <w:ilvl w:val="0"/>
+          <w:numId w:val="3"/>
+        </w:numPr>
+      </w:pPr>
+      <w:ins w:id="6" w:author="Rob Ness" w:date="2017-08-17T11:16:00Z">
         <w:r>
           <w:t>Discussion as it relates to cities</w:t>
         </w:r>
@@ -2208,7 +1767,7 @@
 
 <file path=word/comments.xml><?xml version="1.0" encoding="utf-8"?>
 <w:comments xmlns:wpc="http://schemas.microsoft.com/office/word/2010/wordprocessingCanvas" xmlns:mo="http://schemas.microsoft.com/office/mac/office/2008/main" xmlns:mc="http://schemas.openxmlformats.org/markup-compatibility/2006" xmlns:mv="urn:schemas-microsoft-com:mac:vml" xmlns:o="urn:schemas-microsoft-com:office:office" xmlns:r="http://schemas.openxmlformats.org/officeDocument/2006/relationships" xmlns:m="http://schemas.openxmlformats.org/officeDocument/2006/math" xmlns:v="urn:schemas-microsoft-com:vml" xmlns:wp14="http://schemas.microsoft.com/office/word/2010/wordprocessingDrawing" xmlns:wp="http://schemas.openxmlformats.org/drawingml/2006/wordprocessingDrawing" xmlns:w10="urn:schemas-microsoft-com:office:word" xmlns:w="http://schemas.openxmlformats.org/wordprocessingml/2006/main" xmlns:w14="http://schemas.microsoft.com/office/word/2010/wordml" xmlns:w15="http://schemas.microsoft.com/office/word/2012/wordml" xmlns:wpg="http://schemas.microsoft.com/office/word/2010/wordprocessingGroup" xmlns:wpi="http://schemas.microsoft.com/office/word/2010/wordprocessingInk" xmlns:wne="http://schemas.microsoft.com/office/word/2006/wordml" xmlns:wps="http://schemas.microsoft.com/office/word/2010/wordprocessingShape" mc:Ignorable="w14 w15 wp14">
-  <w:comment w:id="1" w:author="Rob Ness" w:date="2017-08-17T10:11:00Z" w:initials="RN">
+  <w:comment w:id="2" w:author="Rob Ness" w:date="2017-08-17T11:11:00Z" w:initials="RN">
     <w:p>
       <w:pPr>
         <w:pStyle w:val="CommentText"/>
@@ -2220,11 +1779,11 @@
         <w:annotationRef/>
       </w:r>
       <w:r>
-        <w:t>CONTRAST parallel and single clines</w:t>
+        <w:t xml:space="preserve">To make sure we add it in the discussion as a way forward.  - I think clines in phenotypes may be repeated by drift but at the underlying single loci should match drift expectations if drift is the culprit – I think this principle if noticed could be a crucial test in the future of interpreting phenotypic clines. </w:t>
       </w:r>
     </w:p>
   </w:comment>
-  <w:comment w:id="2" w:author="Rob Ness" w:date="2017-08-17T10:17:00Z" w:initials="RN">
+  <w:comment w:id="3" w:author="James Santangelo" w:date="2017-08-21T15:19:00Z" w:initials="JS">
     <w:p>
       <w:pPr>
         <w:pStyle w:val="CommentText"/>
@@ -2236,253 +1795,7 @@
         <w:annotationRef/>
       </w:r>
       <w:r>
-        <w:t>Colautti and Lao</w:t>
-      </w:r>
-    </w:p>
-  </w:comment>
-  <w:comment w:id="3" w:author="Rob Ness" w:date="2017-08-17T11:00:00Z" w:initials="RN">
-    <w:p>
-      <w:pPr>
-        <w:pStyle w:val="CommentText"/>
-      </w:pPr>
-      <w:r>
-        <w:rPr>
-          <w:rStyle w:val="CommentReference"/>
-        </w:rPr>
-        <w:annotationRef/>
-      </w:r>
-      <w:r>
-        <w:t>Is inbreeding and the consequent loss of heterozygosity also likely to result in parallel clines?</w:t>
-      </w:r>
-    </w:p>
-  </w:comment>
-  <w:comment w:id="39" w:author="Rob Ness" w:date="2017-08-17T11:01:00Z" w:initials="RN">
-    <w:p>
-      <w:pPr>
-        <w:pStyle w:val="CommentText"/>
-      </w:pPr>
-      <w:r>
-        <w:rPr>
-          <w:rStyle w:val="CommentReference"/>
-        </w:rPr>
-        <w:annotationRef/>
-      </w:r>
-      <w:r>
-        <w:t>I think the history of clines in clover is also very relevant</w:t>
-      </w:r>
-    </w:p>
-  </w:comment>
-  <w:comment w:id="40" w:author="Rob Ness" w:date="2017-08-17T11:02:00Z" w:initials="RN">
-    <w:p>
-      <w:pPr>
-        <w:pStyle w:val="CommentText"/>
-      </w:pPr>
-      <w:r>
-        <w:rPr>
-          <w:rStyle w:val="CommentReference"/>
-        </w:rPr>
-        <w:annotationRef/>
-      </w:r>
-      <w:r>
-        <w:t xml:space="preserve">Unlike continent-wide clines cities are replicated and therefore parallel traits are considered clear evidence. </w:t>
-      </w:r>
-    </w:p>
-    <w:p>
-      <w:pPr>
-        <w:pStyle w:val="CommentText"/>
-      </w:pPr>
-    </w:p>
-    <w:p>
-      <w:pPr>
-        <w:pStyle w:val="CommentText"/>
-      </w:pPr>
-      <w:r>
-        <w:t xml:space="preserve">I think we set up clover as a classic system for clines. Urban rural comparisons are a great place for testing ideas about repeated/parallel clines because they </w:t>
-      </w:r>
-      <w:r>
-        <w:rPr>
-          <w:i/>
-        </w:rPr>
-        <w:t>are</w:t>
-      </w:r>
-      <w:r>
-        <w:t xml:space="preserve"> repeated.</w:t>
-      </w:r>
-      <w:r>
-        <w:t xml:space="preserve"> </w:t>
-      </w:r>
-      <w:proofErr w:type="gramStart"/>
-      <w:r>
-        <w:t>Also</w:t>
-      </w:r>
-      <w:proofErr w:type="gramEnd"/>
-      <w:r>
-        <w:t xml:space="preserve"> we need citations that demonstrate that cities are likely to experience altered drift/migration and selection </w:t>
-      </w:r>
-    </w:p>
-    <w:p>
-      <w:pPr>
-        <w:pStyle w:val="CommentText"/>
-      </w:pPr>
-    </w:p>
-    <w:p>
-      <w:pPr>
-        <w:pStyle w:val="CommentText"/>
-      </w:pPr>
-      <w:r>
-        <w:t xml:space="preserve">In </w:t>
-      </w:r>
-      <w:proofErr w:type="gramStart"/>
-      <w:r>
-        <w:t>general</w:t>
-      </w:r>
-      <w:proofErr w:type="gramEnd"/>
-      <w:r>
-        <w:t xml:space="preserve"> pointing out that this theory is relevant to when drift varies along the cline (ie smaller pops or inbreeding or founding events etc)</w:t>
-      </w:r>
-    </w:p>
-    <w:p>
-      <w:pPr>
-        <w:pStyle w:val="CommentText"/>
-      </w:pPr>
-    </w:p>
-    <w:p>
-      <w:pPr>
-        <w:pStyle w:val="CommentText"/>
-      </w:pPr>
-      <w:r>
-        <w:t xml:space="preserve"> Clover is also a great system becayse of the rich history of studying clines. </w:t>
-      </w:r>
-    </w:p>
-    <w:p>
-      <w:pPr>
-        <w:pStyle w:val="CommentText"/>
-      </w:pPr>
-    </w:p>
-    <w:p>
-      <w:pPr>
-        <w:pStyle w:val="CommentText"/>
-      </w:pPr>
-      <w:r>
-        <w:t xml:space="preserve">We can also be explicit and say, although the result of our simulations </w:t>
-      </w:r>
-      <w:proofErr w:type="gramStart"/>
-      <w:r>
-        <w:t>demonstrate</w:t>
-      </w:r>
-      <w:proofErr w:type="gramEnd"/>
-      <w:r>
-        <w:t xml:space="preserve"> a general principle about how clines can form through drift we are applying the idea tp a specific biological example …</w:t>
-      </w:r>
-    </w:p>
-  </w:comment>
-  <w:comment w:id="41" w:author="Rob Ness" w:date="2017-08-17T11:07:00Z" w:initials="RN">
-    <w:p>
-      <w:pPr>
-        <w:pStyle w:val="CommentText"/>
-      </w:pPr>
-      <w:r>
-        <w:rPr>
-          <w:rStyle w:val="CommentReference"/>
-        </w:rPr>
-        <w:annotationRef/>
-      </w:r>
-      <w:r>
-        <w:t>I doubt this requires a full paragraph</w:t>
-      </w:r>
-    </w:p>
-  </w:comment>
-  <w:comment w:id="42" w:author="Rob Ness" w:date="2017-08-17T11:07:00Z" w:initials="RN">
-    <w:p>
-      <w:pPr>
-        <w:pStyle w:val="CommentText"/>
-      </w:pPr>
-      <w:r>
-        <w:rPr>
-          <w:rStyle w:val="CommentReference"/>
-        </w:rPr>
-        <w:annotationRef/>
-      </w:r>
-      <w:r>
-        <w:t xml:space="preserve">This should come earlier </w:t>
-      </w:r>
-    </w:p>
-    <w:p>
-      <w:pPr>
-        <w:pStyle w:val="CommentText"/>
-      </w:pPr>
-    </w:p>
-    <w:p>
-      <w:pPr>
-        <w:pStyle w:val="CommentText"/>
-      </w:pPr>
-      <w:r>
-        <w:t xml:space="preserve">I think </w:t>
-      </w:r>
-      <w:r>
-        <w:t>we go in this order:</w:t>
-      </w:r>
-    </w:p>
-    <w:p>
-      <w:pPr>
-        <w:pStyle w:val="CommentText"/>
-      </w:pPr>
-    </w:p>
-    <w:p>
-      <w:pPr>
-        <w:pStyle w:val="CommentText"/>
-      </w:pPr>
-      <w:r>
-        <w:t>Basic layout</w:t>
-      </w:r>
-    </w:p>
-    <w:p>
-      <w:pPr>
-        <w:pStyle w:val="CommentText"/>
-      </w:pPr>
-      <w:r>
-        <w:tab/>
-        <w:t>Matrix, colonization, growth</w:t>
-      </w:r>
-    </w:p>
-    <w:p>
-      <w:pPr>
-        <w:pStyle w:val="CommentText"/>
-      </w:pPr>
-      <w:r>
-        <w:t>Alter drift</w:t>
-      </w:r>
-    </w:p>
-    <w:p>
-      <w:pPr>
-        <w:pStyle w:val="CommentText"/>
-      </w:pPr>
-      <w:r>
-        <w:t>Add migration</w:t>
-      </w:r>
-    </w:p>
-    <w:p>
-      <w:pPr>
-        <w:pStyle w:val="CommentText"/>
-      </w:pPr>
-      <w:r>
-        <w:t>Add selection</w:t>
-      </w:r>
-    </w:p>
-  </w:comment>
-  <w:comment w:id="44" w:author="Rob Ness" w:date="2017-08-17T11:11:00Z" w:initials="RN">
-    <w:p>
-      <w:pPr>
-        <w:pStyle w:val="CommentText"/>
-      </w:pPr>
-      <w:r>
-        <w:rPr>
-          <w:rStyle w:val="CommentReference"/>
-        </w:rPr>
-        <w:annotationRef/>
-      </w:r>
-      <w:r>
-        <w:t xml:space="preserve">To make sure we add it in the discussion as a way forward.  - I think clines in phenotypes may be repeated by drift but at the underlying single loci should match drift expectations if drift is the culprit – I think this principle if noticed could be a crucial test in the future of interpreting phenotypic clines. </w:t>
+        <w:t xml:space="preserve">Agreed that we should set this up as an expectation. This should be really easy and if it doesn’t make it into the main text, we could easily have it as a supplemental. </w:t>
       </w:r>
     </w:p>
   </w:comment>
@@ -2491,14 +1804,8 @@
 
 <file path=word/commentsExtended.xml><?xml version="1.0" encoding="utf-8"?>
 <w15:commentsEx xmlns:wpc="http://schemas.microsoft.com/office/word/2010/wordprocessingCanvas" xmlns:mo="http://schemas.microsoft.com/office/mac/office/2008/main" xmlns:mc="http://schemas.openxmlformats.org/markup-compatibility/2006" xmlns:mv="urn:schemas-microsoft-com:mac:vml" xmlns:o="urn:schemas-microsoft-com:office:office" xmlns:r="http://schemas.openxmlformats.org/officeDocument/2006/relationships" xmlns:m="http://schemas.openxmlformats.org/officeDocument/2006/math" xmlns:v="urn:schemas-microsoft-com:vml" xmlns:wp14="http://schemas.microsoft.com/office/word/2010/wordprocessingDrawing" xmlns:wp="http://schemas.openxmlformats.org/drawingml/2006/wordprocessingDrawing" xmlns:w10="urn:schemas-microsoft-com:office:word" xmlns:w="http://schemas.openxmlformats.org/wordprocessingml/2006/main" xmlns:w14="http://schemas.microsoft.com/office/word/2010/wordml" xmlns:w15="http://schemas.microsoft.com/office/word/2012/wordml" xmlns:wpg="http://schemas.microsoft.com/office/word/2010/wordprocessingGroup" xmlns:wpi="http://schemas.microsoft.com/office/word/2010/wordprocessingInk" xmlns:wne="http://schemas.microsoft.com/office/word/2006/wordml" xmlns:wps="http://schemas.microsoft.com/office/word/2010/wordprocessingShape" mc:Ignorable="w14 w15 wp14">
-  <w15:commentEx w15:paraId="191E15D3" w15:done="0"/>
-  <w15:commentEx w15:paraId="3CC43F8E" w15:done="0"/>
-  <w15:commentEx w15:paraId="74114DF5" w15:done="0"/>
-  <w15:commentEx w15:paraId="505EE736" w15:done="0"/>
-  <w15:commentEx w15:paraId="0E221BD3" w15:done="0"/>
-  <w15:commentEx w15:paraId="5E822C71" w15:done="0"/>
-  <w15:commentEx w15:paraId="0AA105C1" w15:done="0"/>
   <w15:commentEx w15:paraId="1AFB5572" w15:done="0"/>
+  <w15:commentEx w15:paraId="40898C0F" w15:paraIdParent="1AFB5572" w15:done="0"/>
 </w15:commentsEx>
 </file>
 
@@ -2974,6 +2281,9 @@
 <w15:people xmlns:wpc="http://schemas.microsoft.com/office/word/2010/wordprocessingCanvas" xmlns:mo="http://schemas.microsoft.com/office/mac/office/2008/main" xmlns:mc="http://schemas.openxmlformats.org/markup-compatibility/2006" xmlns:mv="urn:schemas-microsoft-com:mac:vml" xmlns:o="urn:schemas-microsoft-com:office:office" xmlns:r="http://schemas.openxmlformats.org/officeDocument/2006/relationships" xmlns:m="http://schemas.openxmlformats.org/officeDocument/2006/math" xmlns:v="urn:schemas-microsoft-com:vml" xmlns:wp14="http://schemas.microsoft.com/office/word/2010/wordprocessingDrawing" xmlns:wp="http://schemas.openxmlformats.org/drawingml/2006/wordprocessingDrawing" xmlns:w10="urn:schemas-microsoft-com:office:word" xmlns:w="http://schemas.openxmlformats.org/wordprocessingml/2006/main" xmlns:w14="http://schemas.microsoft.com/office/word/2010/wordml" xmlns:w15="http://schemas.microsoft.com/office/word/2012/wordml" xmlns:wpg="http://schemas.microsoft.com/office/word/2010/wordprocessingGroup" xmlns:wpi="http://schemas.microsoft.com/office/word/2010/wordprocessingInk" xmlns:wne="http://schemas.microsoft.com/office/word/2006/wordml" xmlns:wps="http://schemas.microsoft.com/office/word/2010/wordprocessingShape" mc:Ignorable="w14 w15 wp14">
   <w15:person w15:author="Rob Ness">
     <w15:presenceInfo w15:providerId="None" w15:userId="Rob Ness"/>
+  </w15:person>
+  <w15:person w15:author="James Santangelo">
+    <w15:presenceInfo w15:providerId="None" w15:userId="James Santangelo"/>
   </w15:person>
 </w15:people>
 </file>
@@ -3780,7 +3090,7 @@
 </file>
 
 <file path=customXml/itemProps1.xml><?xml version="1.0" encoding="utf-8"?>
-<ds:datastoreItem xmlns:ds="http://schemas.openxmlformats.org/officeDocument/2006/customXml" ds:itemID="{FFF0BAC3-24D8-1744-8EFB-8D5E0E30E65D}">
+<ds:datastoreItem xmlns:ds="http://schemas.openxmlformats.org/officeDocument/2006/customXml" ds:itemID="{AC12BA2D-62C7-9B45-9BA5-2BA04246E169}">
   <ds:schemaRefs>
     <ds:schemaRef ds:uri="http://schemas.openxmlformats.org/officeDocument/2006/bibliography"/>
   </ds:schemaRefs>

</xml_diff>

<commit_message>
Added Marc's comments to outline file. Deleted file with Marc's comments that used old version control method
</commit_message>
<xml_diff>
--- a/Outline-for-simulations-manuscript.docx
+++ b/Outline-for-simulations-manuscript.docx
@@ -108,7 +108,29 @@
         <w:t xml:space="preserve">Clines are of continued interest to evolutionary biologists as they can help us disentangle adaptive (i.e. deterministic) from non-adaptive (i.e. stochastic) evolutionary mechanisms </w:t>
       </w:r>
       <w:r>
-        <w:t>and inform speciation processes (Takahashi 2015)</w:t>
+        <w:t xml:space="preserve">and </w:t>
+      </w:r>
+      <w:commentRangeStart w:id="1"/>
+      <w:commentRangeStart w:id="2"/>
+      <w:r>
+        <w:t xml:space="preserve">inform speciation processes </w:t>
+      </w:r>
+      <w:commentRangeEnd w:id="1"/>
+      <w:r>
+        <w:rPr>
+          <w:rStyle w:val="CommentReference"/>
+        </w:rPr>
+        <w:commentReference w:id="1"/>
+      </w:r>
+      <w:commentRangeEnd w:id="2"/>
+      <w:r>
+        <w:rPr>
+          <w:rStyle w:val="CommentReference"/>
+        </w:rPr>
+        <w:commentReference w:id="2"/>
+      </w:r>
+      <w:r>
+        <w:t>(Takahashi 2015)</w:t>
       </w:r>
       <w:r>
         <w:t>.</w:t>
@@ -210,7 +232,20 @@
         <w:t>Disentangling the relative importance of stochastic and deterministic forces is essential prior to invoking the role of selection in generating adaptive phenotypic clines</w:t>
       </w:r>
       <w:r>
-        <w:t xml:space="preserve"> (Colautti and Lao 2015)</w:t>
+        <w:t xml:space="preserve"> (Colautti and La</w:t>
+      </w:r>
+      <w:del w:id="3" w:author="Marc Johnson" w:date="2017-08-30T08:23:00Z">
+        <w:r>
+          <w:delText>o</w:delText>
+        </w:r>
+      </w:del>
+      <w:ins w:id="4" w:author="Marc Johnson" w:date="2017-08-30T08:23:00Z">
+        <w:r>
+          <w:t>u</w:t>
+        </w:r>
+      </w:ins>
+      <w:r>
+        <w:t xml:space="preserve"> 2015)</w:t>
       </w:r>
       <w:r>
         <w:t>.</w:t>
@@ -237,7 +272,21 @@
         <w:t>3</w:t>
       </w:r>
       <w:r>
-        <w:t>: Clines in complex traits (e.g. epistasis) may more readily evolve via neutral processes</w:t>
+        <w:t xml:space="preserve">: Clines in </w:t>
+      </w:r>
+      <w:commentRangeStart w:id="5"/>
+      <w:r>
+        <w:t xml:space="preserve">complex traits </w:t>
+      </w:r>
+      <w:commentRangeEnd w:id="5"/>
+      <w:r>
+        <w:rPr>
+          <w:rStyle w:val="CommentReference"/>
+        </w:rPr>
+        <w:commentReference w:id="5"/>
+      </w:r>
+      <w:r>
+        <w:t>(e.g. epistasis) may more readily evolve via neutral processes</w:t>
       </w:r>
       <w:r>
         <w:t>. Other ecological processes may also generate clines (e.g. inbreeding at range margins resulting in loss of heterozygosity)</w:t>
@@ -294,7 +343,15 @@
         <w:t xml:space="preserve">For two-locus traits with epistasis, </w:t>
       </w:r>
       <w:r>
-        <w:t>stochastic processes (e.g. drift, founder events) can lead to predictable changes in the frequency of a phenotype within populations.</w:t>
+        <w:t>stochastic processes (e.g. drift, founder events) can lead to predictable changes in the frequency of a phenotype within populations</w:t>
+      </w:r>
+      <w:ins w:id="6" w:author="Marc Johnson" w:date="2017-08-30T08:27:00Z">
+        <w:r>
+          <w:t xml:space="preserve"> (a theoretical pop gen reference here would be nice)</w:t>
+        </w:r>
+      </w:ins>
+      <w:r>
+        <w:t>.</w:t>
       </w:r>
     </w:p>
     <w:p>
@@ -410,6 +467,7 @@
           <w:numId w:val="1"/>
         </w:numPr>
       </w:pPr>
+      <w:commentRangeStart w:id="7"/>
       <w:r>
         <w:t xml:space="preserve">In some cases we can study parallel clines; cities are a great place to study clines </w:t>
       </w:r>
@@ -418,6 +476,13 @@
       </w:r>
       <w:r>
         <w:t xml:space="preserve"> parallelism</w:t>
+      </w:r>
+      <w:commentRangeEnd w:id="7"/>
+      <w:r>
+        <w:rPr>
+          <w:rStyle w:val="CommentReference"/>
+        </w:rPr>
+        <w:commentReference w:id="7"/>
       </w:r>
     </w:p>
     <w:p>
@@ -472,7 +537,21 @@
         <w:t>Topic</w:t>
       </w:r>
       <w:r>
-        <w:t>: The purpose of this paper is to examine under what conditions non-adaptive processes such drift and gene flow can lead to phenotypic clines in traits with complex genetic architectures.</w:t>
+        <w:t xml:space="preserve">: The purpose of this paper is to examine under what conditions non-adaptive processes such drift and gene flow can lead to phenotypic clines in traits </w:t>
+      </w:r>
+      <w:commentRangeStart w:id="8"/>
+      <w:r>
+        <w:t>with complex genetic architectures</w:t>
+      </w:r>
+      <w:commentRangeEnd w:id="8"/>
+      <w:r>
+        <w:rPr>
+          <w:rStyle w:val="CommentReference"/>
+        </w:rPr>
+        <w:commentReference w:id="8"/>
+      </w:r>
+      <w:r>
+        <w:t>.</w:t>
       </w:r>
       <w:r>
         <w:t xml:space="preserve"> Clover is a classic system for studying clines. </w:t>
@@ -558,14 +637,30 @@
           <w:b/>
         </w:rPr>
       </w:pPr>
+      <w:commentRangeStart w:id="9"/>
       <w:r>
         <w:rPr>
           <w:i/>
         </w:rPr>
-        <w:t>Paragraph 5</w:t>
-      </w:r>
+        <w:t xml:space="preserve">Paragraph </w:t>
+      </w:r>
+      <w:ins w:id="10" w:author="Marc Johnson" w:date="2017-08-30T08:21:00Z">
+        <w:r>
+          <w:rPr>
+            <w:i/>
+          </w:rPr>
+          <w:t>6</w:t>
+        </w:r>
+      </w:ins>
       <w:r>
         <w:t>: Research questions</w:t>
+      </w:r>
+      <w:commentRangeEnd w:id="9"/>
+      <w:r>
+        <w:rPr>
+          <w:rStyle w:val="CommentReference"/>
+        </w:rPr>
+        <w:commentReference w:id="9"/>
       </w:r>
     </w:p>
     <w:p>
@@ -1155,9 +1250,17 @@
           <w:b/>
         </w:rPr>
       </w:pPr>
+      <w:commentRangeStart w:id="11"/>
       <w:r>
         <w:t>Selection acts independently on the dominant alleles of both loci</w:t>
       </w:r>
+      <w:commentRangeEnd w:id="11"/>
+      <w:r>
+        <w:rPr>
+          <w:rStyle w:val="CommentReference"/>
+        </w:rPr>
+        <w:commentReference w:id="11"/>
+      </w:r>
     </w:p>
     <w:p>
       <w:pPr>
@@ -1347,12 +1450,20 @@
           <w:b/>
         </w:rPr>
       </w:pPr>
+      <w:commentRangeStart w:id="12"/>
       <w:r>
         <w:t xml:space="preserve">Models a simple scenario where clover was </w:t>
       </w:r>
       <w:r>
         <w:t>always present but has reduced effective population sizes in urban environments</w:t>
       </w:r>
+      <w:commentRangeEnd w:id="12"/>
+      <w:r>
+        <w:rPr>
+          <w:rStyle w:val="CommentReference"/>
+        </w:rPr>
+        <w:commentReference w:id="12"/>
+      </w:r>
     </w:p>
     <w:p>
       <w:pPr>
@@ -1513,7 +1624,11 @@
         </w:rPr>
       </w:pPr>
       <w:r>
-        <w:t>Under panmixia, how strong does selection have to be to generate phenotypic clines? (</w:t>
+        <w:t>Under panmixia, how strong does selection have to be to generate phenotypic clines</w:t>
+      </w:r>
+      <w:commentRangeStart w:id="13"/>
+      <w:r>
+        <w:t>? (</w:t>
       </w:r>
       <w:r>
         <w:rPr>
@@ -1523,6 +1638,13 @@
       </w:r>
       <w:r>
         <w:t>)</w:t>
+      </w:r>
+      <w:commentRangeEnd w:id="13"/>
+      <w:r>
+        <w:rPr>
+          <w:rStyle w:val="CommentReference"/>
+        </w:rPr>
+        <w:commentReference w:id="13"/>
       </w:r>
     </w:p>
     <w:p>
@@ -1688,30 +1810,30 @@
           <w:numId w:val="3"/>
         </w:numPr>
         <w:rPr>
-          <w:ins w:id="1" w:author="Rob Ness" w:date="2017-08-17T11:16:00Z"/>
+          <w:ins w:id="14" w:author="Rob Ness" w:date="2017-08-17T11:16:00Z"/>
         </w:rPr>
       </w:pPr>
       <w:r>
         <w:t xml:space="preserve">Present key results that mirror the cases identified in the methods </w:t>
       </w:r>
-      <w:commentRangeStart w:id="2"/>
-      <w:commentRangeStart w:id="3"/>
+      <w:commentRangeStart w:id="15"/>
+      <w:commentRangeStart w:id="16"/>
       <w:r>
         <w:t>section</w:t>
       </w:r>
-      <w:commentRangeEnd w:id="2"/>
+      <w:commentRangeEnd w:id="15"/>
       <w:r>
         <w:rPr>
           <w:rStyle w:val="CommentReference"/>
         </w:rPr>
-        <w:commentReference w:id="2"/>
-      </w:r>
-      <w:commentRangeEnd w:id="3"/>
+        <w:commentReference w:id="15"/>
+      </w:r>
+      <w:commentRangeEnd w:id="16"/>
       <w:r>
         <w:rPr>
           <w:rStyle w:val="CommentReference"/>
         </w:rPr>
-        <w:commentReference w:id="3"/>
+        <w:commentReference w:id="16"/>
       </w:r>
       <w:r>
         <w:t xml:space="preserve">. </w:t>
@@ -1725,7 +1847,7 @@
           <w:numId w:val="3"/>
         </w:numPr>
         <w:rPr>
-          <w:ins w:id="4" w:author="Rob Ness" w:date="2017-08-17T11:16:00Z"/>
+          <w:ins w:id="17" w:author="Rob Ness" w:date="2017-08-17T11:16:00Z"/>
         </w:rPr>
       </w:pPr>
     </w:p>
@@ -1737,7 +1859,7 @@
           <w:numId w:val="3"/>
         </w:numPr>
         <w:rPr>
-          <w:ins w:id="5" w:author="Rob Ness" w:date="2017-08-17T11:16:00Z"/>
+          <w:ins w:id="18" w:author="Rob Ness" w:date="2017-08-17T11:16:00Z"/>
         </w:rPr>
       </w:pPr>
     </w:p>
@@ -1749,7 +1871,7 @@
           <w:numId w:val="3"/>
         </w:numPr>
       </w:pPr>
-      <w:ins w:id="6" w:author="Rob Ness" w:date="2017-08-17T11:16:00Z">
+      <w:ins w:id="19" w:author="Rob Ness" w:date="2017-08-17T11:16:00Z">
         <w:r>
           <w:t>Discussion as it relates to cities</w:t>
         </w:r>
@@ -1767,7 +1889,7 @@
 
 <file path=word/comments.xml><?xml version="1.0" encoding="utf-8"?>
 <w:comments xmlns:wpc="http://schemas.microsoft.com/office/word/2010/wordprocessingCanvas" xmlns:mo="http://schemas.microsoft.com/office/mac/office/2008/main" xmlns:mc="http://schemas.openxmlformats.org/markup-compatibility/2006" xmlns:mv="urn:schemas-microsoft-com:mac:vml" xmlns:o="urn:schemas-microsoft-com:office:office" xmlns:r="http://schemas.openxmlformats.org/officeDocument/2006/relationships" xmlns:m="http://schemas.openxmlformats.org/officeDocument/2006/math" xmlns:v="urn:schemas-microsoft-com:vml" xmlns:wp14="http://schemas.microsoft.com/office/word/2010/wordprocessingDrawing" xmlns:wp="http://schemas.openxmlformats.org/drawingml/2006/wordprocessingDrawing" xmlns:w10="urn:schemas-microsoft-com:office:word" xmlns:w="http://schemas.openxmlformats.org/wordprocessingml/2006/main" xmlns:w14="http://schemas.microsoft.com/office/word/2010/wordml" xmlns:w15="http://schemas.microsoft.com/office/word/2012/wordml" xmlns:wpg="http://schemas.microsoft.com/office/word/2010/wordprocessingGroup" xmlns:wpi="http://schemas.microsoft.com/office/word/2010/wordprocessingInk" xmlns:wne="http://schemas.microsoft.com/office/word/2006/wordml" xmlns:wps="http://schemas.microsoft.com/office/word/2010/wordprocessingShape" mc:Ignorable="w14 w15 wp14">
-  <w:comment w:id="2" w:author="Rob Ness" w:date="2017-08-17T11:11:00Z" w:initials="RN">
+  <w:comment w:id="1" w:author="Marc Johnson" w:date="2017-08-30T08:21:00Z" w:initials="MOU">
     <w:p>
       <w:pPr>
         <w:pStyle w:val="CommentText"/>
@@ -1779,11 +1901,179 @@
         <w:annotationRef/>
       </w:r>
       <w:r>
+        <w:t xml:space="preserve">Conditions and limits on range margins and expansion; could cite Eckert TREE paper for range margin stuff </w:t>
+      </w:r>
+    </w:p>
+  </w:comment>
+  <w:comment w:id="2" w:author="Marc Johnson" w:date="2017-08-30T08:22:00Z" w:initials="MOU">
+    <w:p>
+      <w:pPr>
+        <w:pStyle w:val="CommentText"/>
+      </w:pPr>
+      <w:r>
+        <w:rPr>
+          <w:rStyle w:val="CommentReference"/>
+        </w:rPr>
+        <w:annotationRef/>
+      </w:r>
+    </w:p>
+  </w:comment>
+  <w:comment w:id="5" w:author="Marc Johnson" w:date="2017-08-30T08:24:00Z" w:initials="MOU">
+    <w:p>
+      <w:pPr>
+        <w:pStyle w:val="CommentText"/>
+      </w:pPr>
+      <w:r>
+        <w:rPr>
+          <w:rStyle w:val="CommentReference"/>
+        </w:rPr>
+        <w:annotationRef/>
+      </w:r>
+      <w:r>
+        <w:rPr>
+          <w:rStyle w:val="CommentReference"/>
+        </w:rPr>
+        <w:t xml:space="preserve">Hmm, I’m not sure if complex is the right framing here, because quantitative traits are arguably complex. In our case, is it not more a function of the phenotype being controlled by simple Mendelian inheritance, dominant expression and epistasis? In any case I think the intro of this paragraph should be rethought some. </w:t>
+      </w:r>
+    </w:p>
+  </w:comment>
+  <w:comment w:id="7" w:author="Marc Johnson" w:date="2017-08-30T08:28:00Z" w:initials="MOU">
+    <w:p>
+      <w:pPr>
+        <w:pStyle w:val="CommentText"/>
+      </w:pPr>
+      <w:r>
+        <w:rPr>
+          <w:rStyle w:val="CommentReference"/>
+        </w:rPr>
+        <w:annotationRef/>
+      </w:r>
+      <w:r>
+        <w:t xml:space="preserve">Can we expand on this here as an example, illustrating why urban environments are great systems to tease apart how adapative and non-adaptive evolutionary processes can lead to the evolution of clines. </w:t>
+      </w:r>
+    </w:p>
+  </w:comment>
+  <w:comment w:id="8" w:author="Marc Johnson" w:date="2017-08-30T08:30:00Z" w:initials="MOU">
+    <w:p>
+      <w:pPr>
+        <w:pStyle w:val="CommentText"/>
+      </w:pPr>
+      <w:r>
+        <w:rPr>
+          <w:rStyle w:val="CommentReference"/>
+        </w:rPr>
+        <w:annotationRef/>
+      </w:r>
+      <w:r>
+        <w:t>Still struggling with this framing.</w:t>
+      </w:r>
+    </w:p>
+  </w:comment>
+  <w:comment w:id="9" w:author="Marc Johnson" w:date="2017-08-30T08:32:00Z" w:initials="MOU">
+    <w:p>
+      <w:pPr>
+        <w:pStyle w:val="CommentText"/>
+      </w:pPr>
+      <w:r>
+        <w:rPr>
+          <w:rStyle w:val="CommentReference"/>
+        </w:rPr>
+        <w:annotationRef/>
+      </w:r>
+      <w:r>
+        <w:t>Because the questions are squarely focused on Trifolium, I think that at the end of the paragrph you should remind people that although we use Trifolium as a case example, the results of these simulations have more general relevance to studyin</w:t>
+      </w:r>
+      <w:r>
+        <w:t xml:space="preserve">g the roles of adaptive and non-adaptive </w:t>
+      </w:r>
+      <w:r>
+        <w:t xml:space="preserve">evolution </w:t>
+      </w:r>
+      <w:r>
+        <w:t>along</w:t>
+      </w:r>
+      <w:r>
+        <w:t xml:space="preserve"> clines. </w:t>
+      </w:r>
+    </w:p>
+  </w:comment>
+  <w:comment w:id="11" w:author="Marc Johnson" w:date="2017-08-30T08:40:00Z" w:initials="MOU">
+    <w:p>
+      <w:pPr>
+        <w:pStyle w:val="CommentText"/>
+      </w:pPr>
+      <w:r>
+        <w:rPr>
+          <w:rStyle w:val="CommentReference"/>
+        </w:rPr>
+        <w:annotationRef/>
+      </w:r>
+      <w:r>
+        <w:t xml:space="preserve">But that isn’t how HCN works as a defence, right? Selection is epistatic, so that the fitness effects of the dominant allele at one locus depend on the presence of the dominant allele at the second locus. Thus, there is only a fitness benefit when both dominant alleles are present with herbivores (or without cold temperatures), and a cost when herbivores are absent or temperatures are really cold. The model should include </w:t>
+      </w:r>
+      <w:r>
+        <w:t xml:space="preserve">cases with and without </w:t>
+      </w:r>
+      <w:r>
+        <w:t>epista</w:t>
+      </w:r>
+      <w:r>
+        <w:t>tic selection, right?</w:t>
+      </w:r>
+    </w:p>
+  </w:comment>
+  <w:comment w:id="12" w:author="Marc Johnson" w:date="2017-08-30T08:44:00Z" w:initials="MOU">
+    <w:p>
+      <w:pPr>
+        <w:pStyle w:val="CommentText"/>
+      </w:pPr>
+      <w:r>
+        <w:rPr>
+          <w:rStyle w:val="CommentReference"/>
+        </w:rPr>
+        <w:annotationRef/>
+      </w:r>
+      <w:r>
+        <w:t xml:space="preserve">Another interesting scenario would be having a constant K for X generations, and then imposing a </w:t>
+      </w:r>
+      <w:r>
+        <w:t>cline in K. This would simulate the sudden loss of habitat, such as when an area becomes urbanized.</w:t>
+      </w:r>
+    </w:p>
+  </w:comment>
+  <w:comment w:id="13" w:author="Marc Johnson" w:date="2017-08-30T08:47:00Z" w:initials="MOU">
+    <w:p>
+      <w:pPr>
+        <w:pStyle w:val="CommentText"/>
+      </w:pPr>
+      <w:r>
+        <w:rPr>
+          <w:rStyle w:val="CommentReference"/>
+        </w:rPr>
+        <w:annotationRef/>
+      </w:r>
+      <w:r>
+        <w:t>That would be a useful question to answer!</w:t>
+      </w:r>
+    </w:p>
+  </w:comment>
+  <w:comment w:id="15" w:author="Rob Ness" w:date="2017-08-17T11:11:00Z" w:initials="RN">
+    <w:p>
+      <w:pPr>
+        <w:pStyle w:val="CommentText"/>
+      </w:pPr>
+      <w:r>
+        <w:rPr>
+          <w:rStyle w:val="CommentReference"/>
+        </w:rPr>
+        <w:annotationRef/>
+      </w:r>
+      <w:r>
         <w:t xml:space="preserve">To make sure we add it in the discussion as a way forward.  - I think clines in phenotypes may be repeated by drift but at the underlying single loci should match drift expectations if drift is the culprit – I think this principle if noticed could be a crucial test in the future of interpreting phenotypic clines. </w:t>
       </w:r>
     </w:p>
   </w:comment>
-  <w:comment w:id="3" w:author="James Santangelo" w:date="2017-08-21T15:19:00Z" w:initials="JS">
+  <w:comment w:id="16" w:author="James Santangelo" w:date="2017-08-21T15:19:00Z" w:initials="JS">
     <w:p>
       <w:pPr>
         <w:pStyle w:val="CommentText"/>
@@ -1804,6 +2094,15 @@
 
 <file path=word/commentsExtended.xml><?xml version="1.0" encoding="utf-8"?>
 <w15:commentsEx xmlns:wpc="http://schemas.microsoft.com/office/word/2010/wordprocessingCanvas" xmlns:mo="http://schemas.microsoft.com/office/mac/office/2008/main" xmlns:mc="http://schemas.openxmlformats.org/markup-compatibility/2006" xmlns:mv="urn:schemas-microsoft-com:mac:vml" xmlns:o="urn:schemas-microsoft-com:office:office" xmlns:r="http://schemas.openxmlformats.org/officeDocument/2006/relationships" xmlns:m="http://schemas.openxmlformats.org/officeDocument/2006/math" xmlns:v="urn:schemas-microsoft-com:vml" xmlns:wp14="http://schemas.microsoft.com/office/word/2010/wordprocessingDrawing" xmlns:wp="http://schemas.openxmlformats.org/drawingml/2006/wordprocessingDrawing" xmlns:w10="urn:schemas-microsoft-com:office:word" xmlns:w="http://schemas.openxmlformats.org/wordprocessingml/2006/main" xmlns:w14="http://schemas.microsoft.com/office/word/2010/wordml" xmlns:w15="http://schemas.microsoft.com/office/word/2012/wordml" xmlns:wpg="http://schemas.microsoft.com/office/word/2010/wordprocessingGroup" xmlns:wpi="http://schemas.microsoft.com/office/word/2010/wordprocessingInk" xmlns:wne="http://schemas.microsoft.com/office/word/2006/wordml" xmlns:wps="http://schemas.microsoft.com/office/word/2010/wordprocessingShape" mc:Ignorable="w14 w15 wp14">
+  <w15:commentEx w15:paraId="75DB62C5" w15:done="0"/>
+  <w15:commentEx w15:paraId="7C6C02A4" w15:paraIdParent="75DB62C5" w15:done="0"/>
+  <w15:commentEx w15:paraId="034571B2" w15:done="0"/>
+  <w15:commentEx w15:paraId="47D965B3" w15:done="0"/>
+  <w15:commentEx w15:paraId="565873A5" w15:done="0"/>
+  <w15:commentEx w15:paraId="6099950B" w15:done="0"/>
+  <w15:commentEx w15:paraId="364B4674" w15:done="0"/>
+  <w15:commentEx w15:paraId="79074794" w15:done="0"/>
+  <w15:commentEx w15:paraId="190D5E50" w15:done="0"/>
   <w15:commentEx w15:paraId="1AFB5572" w15:done="0"/>
   <w15:commentEx w15:paraId="40898C0F" w15:paraIdParent="1AFB5572" w15:done="0"/>
 </w15:commentsEx>
@@ -2279,6 +2578,9 @@
 
 <file path=word/people.xml><?xml version="1.0" encoding="utf-8"?>
 <w15:people xmlns:wpc="http://schemas.microsoft.com/office/word/2010/wordprocessingCanvas" xmlns:mo="http://schemas.microsoft.com/office/mac/office/2008/main" xmlns:mc="http://schemas.openxmlformats.org/markup-compatibility/2006" xmlns:mv="urn:schemas-microsoft-com:mac:vml" xmlns:o="urn:schemas-microsoft-com:office:office" xmlns:r="http://schemas.openxmlformats.org/officeDocument/2006/relationships" xmlns:m="http://schemas.openxmlformats.org/officeDocument/2006/math" xmlns:v="urn:schemas-microsoft-com:vml" xmlns:wp14="http://schemas.microsoft.com/office/word/2010/wordprocessingDrawing" xmlns:wp="http://schemas.openxmlformats.org/drawingml/2006/wordprocessingDrawing" xmlns:w10="urn:schemas-microsoft-com:office:word" xmlns:w="http://schemas.openxmlformats.org/wordprocessingml/2006/main" xmlns:w14="http://schemas.microsoft.com/office/word/2010/wordml" xmlns:w15="http://schemas.microsoft.com/office/word/2012/wordml" xmlns:wpg="http://schemas.microsoft.com/office/word/2010/wordprocessingGroup" xmlns:wpi="http://schemas.microsoft.com/office/word/2010/wordprocessingInk" xmlns:wne="http://schemas.microsoft.com/office/word/2006/wordml" xmlns:wps="http://schemas.microsoft.com/office/word/2010/wordprocessingShape" mc:Ignorable="w14 w15 wp14">
+  <w15:person w15:author="Marc Johnson">
+    <w15:presenceInfo w15:providerId="None" w15:userId="Marc Johnson"/>
+  </w15:person>
   <w15:person w15:author="Rob Ness">
     <w15:presenceInfo w15:providerId="None" w15:userId="Rob Ness"/>
   </w15:person>
@@ -3090,7 +3392,7 @@
 </file>
 
 <file path=customXml/itemProps1.xml><?xml version="1.0" encoding="utf-8"?>
-<ds:datastoreItem xmlns:ds="http://schemas.openxmlformats.org/officeDocument/2006/customXml" ds:itemID="{AC12BA2D-62C7-9B45-9BA5-2BA04246E169}">
+<ds:datastoreItem xmlns:ds="http://schemas.openxmlformats.org/officeDocument/2006/customXml" ds:itemID="{C61DD430-4906-7646-AAA3-9C7E74609946}">
   <ds:schemaRefs>
     <ds:schemaRef ds:uri="http://schemas.openxmlformats.org/officeDocument/2006/bibliography"/>
   </ds:schemaRefs>

</xml_diff>